<commit_message>
no fft, use ranged instead
</commit_message>
<xml_diff>
--- a/Assignment1_VEU.docx
+++ b/Assignment1_VEU.docx
@@ -5973,7 +5973,6 @@
                 <w:rFonts w:ascii="Segoe UI" w:hAnsi="Segoe UI" w:cs="Segoe UI"/>
               </w:rPr>
             </w:pPr>
-            <w:bookmarkStart w:id="9" w:name="_GoBack"/>
             <w:r>
               <w:rPr>
                 <w:rFonts w:ascii="Segoe UI" w:hAnsi="Segoe UI" w:cs="Segoe UI"/>
@@ -6028,7 +6027,6 @@
                 </wp:inline>
               </w:drawing>
             </w:r>
-            <w:bookmarkEnd w:id="9"/>
           </w:p>
         </w:tc>
       </w:tr>
@@ -6585,6 +6583,7 @@
         </w:rPr>
       </w:pPr>
     </w:p>
+    <w:bookmarkEnd w:id="8"/>
     <w:p>
       <w:pPr>
         <w:pStyle w:val="Heading2"/>
@@ -6597,9 +6596,8 @@
           <w:rFonts w:ascii="Segoe UI" w:hAnsi="Segoe UI" w:cs="Segoe UI"/>
         </w:rPr>
         <w:lastRenderedPageBreak/>
-        <w:t>Fast Fourier Transformation</w:t>
-      </w:r>
-      <w:bookmarkEnd w:id="8"/>
+        <w:t>Range</w:t>
+      </w:r>
     </w:p>
     <w:p>
       <w:pPr>
@@ -6607,12 +6605,53 @@
           <w:rFonts w:ascii="Segoe UI" w:hAnsi="Segoe UI" w:cs="Segoe UI"/>
         </w:rPr>
       </w:pPr>
-      <w:bookmarkStart w:id="10" w:name="_Toc5481522"/>
-      <w:r>
-        <w:rPr>
-          <w:rFonts w:ascii="Segoe UI" w:hAnsi="Segoe UI" w:cs="Segoe UI"/>
-        </w:rPr>
-        <w:t>Explanation</w:t>
+      <w:r>
+        <w:rPr>
+          <w:rFonts w:ascii="Segoe UI" w:hAnsi="Segoe UI" w:cs="Segoe UI"/>
+        </w:rPr>
+        <w:t xml:space="preserve">Range </w:t>
+      </w:r>
+      <w:r>
+        <w:rPr>
+          <w:rFonts w:ascii="Segoe UI" w:hAnsi="Segoe UI" w:cs="Segoe UI"/>
+        </w:rPr>
+        <w:t xml:space="preserve">is the calculation of the difference between the maximum and minimum values in a data set. This can be used on this data set to distinguish between eating and non-eating actions. </w:t>
+      </w:r>
+      <w:r>
+        <w:rPr>
+          <w:rFonts w:ascii="Segoe UI" w:hAnsi="Segoe UI" w:cs="Segoe UI"/>
+        </w:rPr>
+        <w:t xml:space="preserve">Certain </w:t>
+      </w:r>
+      <w:proofErr w:type="spellStart"/>
+      <w:r>
+        <w:rPr>
+          <w:rFonts w:ascii="Segoe UI" w:hAnsi="Segoe UI" w:cs="Segoe UI"/>
+        </w:rPr>
+        <w:t>dimionsions</w:t>
+      </w:r>
+      <w:proofErr w:type="spellEnd"/>
+      <w:r>
+        <w:rPr>
+          <w:rFonts w:ascii="Segoe UI" w:hAnsi="Segoe UI" w:cs="Segoe UI"/>
+        </w:rPr>
+        <w:t xml:space="preserve"> such as acceleration and gyroscope will have a higher range since eating actions are limited in the variance in those dimensions versus non-eating actions. </w:t>
+      </w:r>
+      <w:bookmarkStart w:id="9" w:name="_GoBack"/>
+      <w:bookmarkEnd w:id="9"/>
+    </w:p>
+    <w:p>
+      <w:pPr>
+        <w:rPr>
+          <w:rFonts w:ascii="Segoe UI" w:hAnsi="Segoe UI" w:cs="Segoe UI"/>
+        </w:rPr>
+      </w:pPr>
+      <w:bookmarkStart w:id="10" w:name="_Toc5481524"/>
+      <w:r>
+        <w:rPr>
+          <w:rFonts w:ascii="Segoe UI" w:hAnsi="Segoe UI" w:cs="Segoe UI"/>
+        </w:rPr>
+        <w:t>Matlab code</w:t>
       </w:r>
       <w:bookmarkEnd w:id="10"/>
     </w:p>
@@ -6622,12 +6661,12 @@
           <w:rFonts w:ascii="Segoe UI" w:hAnsi="Segoe UI" w:cs="Segoe UI"/>
         </w:rPr>
       </w:pPr>
-      <w:bookmarkStart w:id="11" w:name="_Toc5481523"/>
-      <w:r>
-        <w:rPr>
-          <w:rFonts w:ascii="Segoe UI" w:hAnsi="Segoe UI" w:cs="Segoe UI"/>
-        </w:rPr>
-        <w:t>Intiuition</w:t>
+      <w:bookmarkStart w:id="11" w:name="_Toc5481525"/>
+      <w:r>
+        <w:rPr>
+          <w:rFonts w:ascii="Segoe UI" w:hAnsi="Segoe UI" w:cs="Segoe UI"/>
+        </w:rPr>
+        <w:t>Graphs</w:t>
       </w:r>
       <w:bookmarkEnd w:id="11"/>
     </w:p>
@@ -6637,70 +6676,28 @@
           <w:rFonts w:ascii="Segoe UI" w:hAnsi="Segoe UI" w:cs="Segoe UI"/>
         </w:rPr>
       </w:pPr>
-      <w:r>
-        <w:rPr>
-          <w:rFonts w:ascii="Segoe UI" w:hAnsi="Segoe UI" w:cs="Segoe UI"/>
-        </w:rPr>
-        <w:t>FFT is used</w:t>
-      </w:r>
-      <w:r>
-        <w:rPr>
-          <w:rFonts w:ascii="Segoe UI" w:hAnsi="Segoe UI" w:cs="Segoe UI"/>
-        </w:rPr>
-        <w:t xml:space="preserve"> to change the raw data</w:t>
-      </w:r>
-      <w:r>
-        <w:rPr>
-          <w:rFonts w:ascii="Segoe UI" w:hAnsi="Segoe UI" w:cs="Segoe UI"/>
-        </w:rPr>
-        <w:t xml:space="preserve"> from a time domain to a </w:t>
-      </w:r>
-      <w:r>
-        <w:rPr>
-          <w:rFonts w:ascii="Segoe UI" w:hAnsi="Segoe UI" w:cs="Segoe UI"/>
-        </w:rPr>
-        <w:t>frequency</w:t>
-      </w:r>
-      <w:r>
-        <w:rPr>
-          <w:rFonts w:ascii="Segoe UI" w:hAnsi="Segoe UI" w:cs="Segoe UI"/>
-        </w:rPr>
-        <w:t xml:space="preserve"> domain </w:t>
-      </w:r>
-      <w:r>
-        <w:rPr>
-          <w:rFonts w:ascii="Segoe UI" w:hAnsi="Segoe UI" w:cs="Segoe UI"/>
-        </w:rPr>
-        <w:t xml:space="preserve">so that we can see how fast the data is changing. </w:t>
-      </w:r>
-    </w:p>
-    <w:p>
-      <w:pPr>
-        <w:rPr>
-          <w:rFonts w:ascii="Segoe UI" w:hAnsi="Segoe UI" w:cs="Segoe UI"/>
-        </w:rPr>
-      </w:pPr>
-      <w:bookmarkStart w:id="12" w:name="_Toc5481524"/>
-      <w:r>
-        <w:rPr>
-          <w:rFonts w:ascii="Segoe UI" w:hAnsi="Segoe UI" w:cs="Segoe UI"/>
-        </w:rPr>
-        <w:t>Matlab code</w:t>
+      <w:bookmarkStart w:id="12" w:name="_Toc5481526"/>
+      <w:r>
+        <w:rPr>
+          <w:rFonts w:ascii="Segoe UI" w:hAnsi="Segoe UI" w:cs="Segoe UI"/>
+        </w:rPr>
+        <w:t>Discuss</w:t>
       </w:r>
       <w:bookmarkEnd w:id="12"/>
     </w:p>
     <w:p>
       <w:pPr>
-        <w:rPr>
-          <w:rFonts w:ascii="Segoe UI" w:hAnsi="Segoe UI" w:cs="Segoe UI"/>
-        </w:rPr>
-      </w:pPr>
-      <w:bookmarkStart w:id="13" w:name="_Toc5481525"/>
-      <w:r>
-        <w:rPr>
-          <w:rFonts w:ascii="Segoe UI" w:hAnsi="Segoe UI" w:cs="Segoe UI"/>
-        </w:rPr>
-        <w:t>Graphs</w:t>
+        <w:pStyle w:val="Heading2"/>
+        <w:rPr>
+          <w:rFonts w:ascii="Segoe UI" w:hAnsi="Segoe UI" w:cs="Segoe UI"/>
+        </w:rPr>
+      </w:pPr>
+      <w:bookmarkStart w:id="13" w:name="_Toc5481533"/>
+      <w:r>
+        <w:rPr>
+          <w:rFonts w:ascii="Segoe UI" w:hAnsi="Segoe UI" w:cs="Segoe UI"/>
+        </w:rPr>
+        <w:t>Minimum</w:t>
       </w:r>
       <w:bookmarkEnd w:id="13"/>
     </w:p>
@@ -6710,28 +6707,27 @@
           <w:rFonts w:ascii="Segoe UI" w:hAnsi="Segoe UI" w:cs="Segoe UI"/>
         </w:rPr>
       </w:pPr>
-      <w:bookmarkStart w:id="14" w:name="_Toc5481526"/>
-      <w:r>
-        <w:rPr>
-          <w:rFonts w:ascii="Segoe UI" w:hAnsi="Segoe UI" w:cs="Segoe UI"/>
-        </w:rPr>
-        <w:t>Discuss</w:t>
+      <w:bookmarkStart w:id="14" w:name="_Toc5481534"/>
+      <w:r>
+        <w:rPr>
+          <w:rFonts w:ascii="Segoe UI" w:hAnsi="Segoe UI" w:cs="Segoe UI"/>
+        </w:rPr>
+        <w:t>Explanation</w:t>
       </w:r>
       <w:bookmarkEnd w:id="14"/>
     </w:p>
     <w:p>
       <w:pPr>
-        <w:pStyle w:val="Heading2"/>
-        <w:rPr>
-          <w:rFonts w:ascii="Segoe UI" w:hAnsi="Segoe UI" w:cs="Segoe UI"/>
-        </w:rPr>
-      </w:pPr>
-      <w:bookmarkStart w:id="15" w:name="_Toc5481533"/>
-      <w:r>
-        <w:rPr>
-          <w:rFonts w:ascii="Segoe UI" w:hAnsi="Segoe UI" w:cs="Segoe UI"/>
-        </w:rPr>
-        <w:t>Minimum</w:t>
+        <w:rPr>
+          <w:rFonts w:ascii="Segoe UI" w:hAnsi="Segoe UI" w:cs="Segoe UI"/>
+        </w:rPr>
+      </w:pPr>
+      <w:bookmarkStart w:id="15" w:name="_Toc5481535"/>
+      <w:r>
+        <w:rPr>
+          <w:rFonts w:ascii="Segoe UI" w:hAnsi="Segoe UI" w:cs="Segoe UI"/>
+        </w:rPr>
+        <w:t>Intiuition</w:t>
       </w:r>
       <w:bookmarkEnd w:id="15"/>
     </w:p>
@@ -6741,12 +6737,12 @@
           <w:rFonts w:ascii="Segoe UI" w:hAnsi="Segoe UI" w:cs="Segoe UI"/>
         </w:rPr>
       </w:pPr>
-      <w:bookmarkStart w:id="16" w:name="_Toc5481534"/>
-      <w:r>
-        <w:rPr>
-          <w:rFonts w:ascii="Segoe UI" w:hAnsi="Segoe UI" w:cs="Segoe UI"/>
-        </w:rPr>
-        <w:t>Explanation</w:t>
+      <w:bookmarkStart w:id="16" w:name="_Toc5481536"/>
+      <w:r>
+        <w:rPr>
+          <w:rFonts w:ascii="Segoe UI" w:hAnsi="Segoe UI" w:cs="Segoe UI"/>
+        </w:rPr>
+        <w:t>Matlab code</w:t>
       </w:r>
       <w:bookmarkEnd w:id="16"/>
     </w:p>
@@ -6756,12 +6752,12 @@
           <w:rFonts w:ascii="Segoe UI" w:hAnsi="Segoe UI" w:cs="Segoe UI"/>
         </w:rPr>
       </w:pPr>
-      <w:bookmarkStart w:id="17" w:name="_Toc5481535"/>
-      <w:r>
-        <w:rPr>
-          <w:rFonts w:ascii="Segoe UI" w:hAnsi="Segoe UI" w:cs="Segoe UI"/>
-        </w:rPr>
-        <w:t>Intiuition</w:t>
+      <w:bookmarkStart w:id="17" w:name="_Toc5481537"/>
+      <w:r>
+        <w:rPr>
+          <w:rFonts w:ascii="Segoe UI" w:hAnsi="Segoe UI" w:cs="Segoe UI"/>
+        </w:rPr>
+        <w:t>Graphs</w:t>
       </w:r>
       <w:bookmarkEnd w:id="17"/>
     </w:p>
@@ -6771,27 +6767,28 @@
           <w:rFonts w:ascii="Segoe UI" w:hAnsi="Segoe UI" w:cs="Segoe UI"/>
         </w:rPr>
       </w:pPr>
-      <w:bookmarkStart w:id="18" w:name="_Toc5481536"/>
-      <w:r>
-        <w:rPr>
-          <w:rFonts w:ascii="Segoe UI" w:hAnsi="Segoe UI" w:cs="Segoe UI"/>
-        </w:rPr>
-        <w:t>Matlab code</w:t>
+      <w:bookmarkStart w:id="18" w:name="_Toc5481538"/>
+      <w:r>
+        <w:rPr>
+          <w:rFonts w:ascii="Segoe UI" w:hAnsi="Segoe UI" w:cs="Segoe UI"/>
+        </w:rPr>
+        <w:t>Discuss</w:t>
       </w:r>
       <w:bookmarkEnd w:id="18"/>
     </w:p>
     <w:p>
       <w:pPr>
-        <w:rPr>
-          <w:rFonts w:ascii="Segoe UI" w:hAnsi="Segoe UI" w:cs="Segoe UI"/>
-        </w:rPr>
-      </w:pPr>
-      <w:bookmarkStart w:id="19" w:name="_Toc5481537"/>
-      <w:r>
-        <w:rPr>
-          <w:rFonts w:ascii="Segoe UI" w:hAnsi="Segoe UI" w:cs="Segoe UI"/>
-        </w:rPr>
-        <w:t>Graphs</w:t>
+        <w:pStyle w:val="Heading2"/>
+        <w:rPr>
+          <w:rFonts w:ascii="Segoe UI" w:hAnsi="Segoe UI" w:cs="Segoe UI"/>
+        </w:rPr>
+      </w:pPr>
+      <w:bookmarkStart w:id="19" w:name="_Toc5481539"/>
+      <w:r>
+        <w:rPr>
+          <w:rFonts w:ascii="Segoe UI" w:hAnsi="Segoe UI" w:cs="Segoe UI"/>
+        </w:rPr>
+        <w:t>Maximum</w:t>
       </w:r>
       <w:bookmarkEnd w:id="19"/>
     </w:p>
@@ -6801,28 +6798,27 @@
           <w:rFonts w:ascii="Segoe UI" w:hAnsi="Segoe UI" w:cs="Segoe UI"/>
         </w:rPr>
       </w:pPr>
-      <w:bookmarkStart w:id="20" w:name="_Toc5481538"/>
-      <w:r>
-        <w:rPr>
-          <w:rFonts w:ascii="Segoe UI" w:hAnsi="Segoe UI" w:cs="Segoe UI"/>
-        </w:rPr>
-        <w:t>Discuss</w:t>
+      <w:bookmarkStart w:id="20" w:name="_Toc5481540"/>
+      <w:r>
+        <w:rPr>
+          <w:rFonts w:ascii="Segoe UI" w:hAnsi="Segoe UI" w:cs="Segoe UI"/>
+        </w:rPr>
+        <w:t>Explanation</w:t>
       </w:r>
       <w:bookmarkEnd w:id="20"/>
     </w:p>
     <w:p>
       <w:pPr>
-        <w:pStyle w:val="Heading2"/>
-        <w:rPr>
-          <w:rFonts w:ascii="Segoe UI" w:hAnsi="Segoe UI" w:cs="Segoe UI"/>
-        </w:rPr>
-      </w:pPr>
-      <w:bookmarkStart w:id="21" w:name="_Toc5481539"/>
-      <w:r>
-        <w:rPr>
-          <w:rFonts w:ascii="Segoe UI" w:hAnsi="Segoe UI" w:cs="Segoe UI"/>
-        </w:rPr>
-        <w:t>Maximum</w:t>
+        <w:rPr>
+          <w:rFonts w:ascii="Segoe UI" w:hAnsi="Segoe UI" w:cs="Segoe UI"/>
+        </w:rPr>
+      </w:pPr>
+      <w:bookmarkStart w:id="21" w:name="_Toc5481541"/>
+      <w:r>
+        <w:rPr>
+          <w:rFonts w:ascii="Segoe UI" w:hAnsi="Segoe UI" w:cs="Segoe UI"/>
+        </w:rPr>
+        <w:t>Intiuition</w:t>
       </w:r>
       <w:bookmarkEnd w:id="21"/>
     </w:p>
@@ -6832,12 +6828,12 @@
           <w:rFonts w:ascii="Segoe UI" w:hAnsi="Segoe UI" w:cs="Segoe UI"/>
         </w:rPr>
       </w:pPr>
-      <w:bookmarkStart w:id="22" w:name="_Toc5481540"/>
-      <w:r>
-        <w:rPr>
-          <w:rFonts w:ascii="Segoe UI" w:hAnsi="Segoe UI" w:cs="Segoe UI"/>
-        </w:rPr>
-        <w:t>Explanation</w:t>
+      <w:bookmarkStart w:id="22" w:name="_Toc5481542"/>
+      <w:r>
+        <w:rPr>
+          <w:rFonts w:ascii="Segoe UI" w:hAnsi="Segoe UI" w:cs="Segoe UI"/>
+        </w:rPr>
+        <w:t>Matlab code</w:t>
       </w:r>
       <w:bookmarkEnd w:id="22"/>
     </w:p>
@@ -6847,12 +6843,12 @@
           <w:rFonts w:ascii="Segoe UI" w:hAnsi="Segoe UI" w:cs="Segoe UI"/>
         </w:rPr>
       </w:pPr>
-      <w:bookmarkStart w:id="23" w:name="_Toc5481541"/>
-      <w:r>
-        <w:rPr>
-          <w:rFonts w:ascii="Segoe UI" w:hAnsi="Segoe UI" w:cs="Segoe UI"/>
-        </w:rPr>
-        <w:t>Intiuition</w:t>
+      <w:bookmarkStart w:id="23" w:name="_Toc5481543"/>
+      <w:r>
+        <w:rPr>
+          <w:rFonts w:ascii="Segoe UI" w:hAnsi="Segoe UI" w:cs="Segoe UI"/>
+        </w:rPr>
+        <w:t>Graphs</w:t>
       </w:r>
       <w:bookmarkEnd w:id="23"/>
     </w:p>
@@ -6862,86 +6858,102 @@
           <w:rFonts w:ascii="Segoe UI" w:hAnsi="Segoe UI" w:cs="Segoe UI"/>
         </w:rPr>
       </w:pPr>
-      <w:bookmarkStart w:id="24" w:name="_Toc5481542"/>
-      <w:r>
-        <w:rPr>
-          <w:rFonts w:ascii="Segoe UI" w:hAnsi="Segoe UI" w:cs="Segoe UI"/>
-        </w:rPr>
-        <w:t>Matlab code</w:t>
+      <w:bookmarkStart w:id="24" w:name="_Toc5481544"/>
+      <w:r>
+        <w:rPr>
+          <w:rFonts w:ascii="Segoe UI" w:hAnsi="Segoe UI" w:cs="Segoe UI"/>
+        </w:rPr>
+        <w:t>Discuss</w:t>
       </w:r>
       <w:bookmarkEnd w:id="24"/>
     </w:p>
     <w:p>
       <w:pPr>
-        <w:rPr>
-          <w:rFonts w:ascii="Segoe UI" w:hAnsi="Segoe UI" w:cs="Segoe UI"/>
-        </w:rPr>
-      </w:pPr>
-      <w:bookmarkStart w:id="25" w:name="_Toc5481543"/>
-      <w:r>
-        <w:rPr>
-          <w:rFonts w:ascii="Segoe UI" w:hAnsi="Segoe UI" w:cs="Segoe UI"/>
-        </w:rPr>
-        <w:t>Graphs</w:t>
+        <w:pStyle w:val="Heading1"/>
+        <w:rPr>
+          <w:rFonts w:ascii="Segoe UI" w:hAnsi="Segoe UI" w:cs="Segoe UI"/>
+        </w:rPr>
+      </w:pPr>
+      <w:bookmarkStart w:id="25" w:name="_Toc5481551"/>
+      <w:r>
+        <w:rPr>
+          <w:rFonts w:ascii="Segoe UI" w:hAnsi="Segoe UI" w:cs="Segoe UI"/>
+        </w:rPr>
+        <w:t xml:space="preserve">Phase </w:t>
+      </w:r>
+      <w:r>
+        <w:rPr>
+          <w:rFonts w:ascii="Segoe UI" w:hAnsi="Segoe UI" w:cs="Segoe UI"/>
+        </w:rPr>
+        <w:t>3:</w:t>
+      </w:r>
+      <w:r>
+        <w:rPr>
+          <w:rFonts w:ascii="Segoe UI" w:hAnsi="Segoe UI" w:cs="Segoe UI"/>
+        </w:rPr>
+        <w:t xml:space="preserve"> Feature Selection</w:t>
       </w:r>
       <w:bookmarkEnd w:id="25"/>
     </w:p>
     <w:p>
       <w:pPr>
-        <w:rPr>
-          <w:rFonts w:ascii="Segoe UI" w:hAnsi="Segoe UI" w:cs="Segoe UI"/>
-        </w:rPr>
-      </w:pPr>
-      <w:bookmarkStart w:id="26" w:name="_Toc5481544"/>
-      <w:r>
-        <w:rPr>
-          <w:rFonts w:ascii="Segoe UI" w:hAnsi="Segoe UI" w:cs="Segoe UI"/>
-        </w:rPr>
-        <w:t>Discuss</w:t>
+        <w:pStyle w:val="Heading2"/>
+        <w:rPr>
+          <w:rFonts w:ascii="Segoe UI" w:hAnsi="Segoe UI" w:cs="Segoe UI"/>
+        </w:rPr>
+      </w:pPr>
+      <w:bookmarkStart w:id="26" w:name="_Toc5481552"/>
+      <w:r>
+        <w:rPr>
+          <w:rFonts w:ascii="Segoe UI" w:hAnsi="Segoe UI" w:cs="Segoe UI"/>
+        </w:rPr>
+        <w:t>Arranging the Feature Matrix</w:t>
       </w:r>
       <w:bookmarkEnd w:id="26"/>
     </w:p>
     <w:p>
       <w:pPr>
-        <w:pStyle w:val="Heading1"/>
-        <w:rPr>
-          <w:rFonts w:ascii="Segoe UI" w:hAnsi="Segoe UI" w:cs="Segoe UI"/>
-        </w:rPr>
-      </w:pPr>
-      <w:bookmarkStart w:id="27" w:name="_Toc5481551"/>
-      <w:r>
-        <w:rPr>
-          <w:rFonts w:ascii="Segoe UI" w:hAnsi="Segoe UI" w:cs="Segoe UI"/>
-        </w:rPr>
-        <w:t xml:space="preserve">Phase </w:t>
-      </w:r>
-      <w:r>
-        <w:rPr>
-          <w:rFonts w:ascii="Segoe UI" w:hAnsi="Segoe UI" w:cs="Segoe UI"/>
-        </w:rPr>
-        <w:t>3:</w:t>
-      </w:r>
-      <w:r>
-        <w:rPr>
-          <w:rFonts w:ascii="Segoe UI" w:hAnsi="Segoe UI" w:cs="Segoe UI"/>
-        </w:rPr>
-        <w:t xml:space="preserve"> Feature Selection</w:t>
+        <w:rPr>
+          <w:rFonts w:ascii="Segoe UI" w:hAnsi="Segoe UI" w:cs="Segoe UI"/>
+        </w:rPr>
+      </w:pPr>
+    </w:p>
+    <w:p>
+      <w:pPr>
+        <w:pStyle w:val="Heading2"/>
+        <w:rPr>
+          <w:rFonts w:ascii="Segoe UI" w:hAnsi="Segoe UI" w:cs="Segoe UI"/>
+        </w:rPr>
+      </w:pPr>
+      <w:bookmarkStart w:id="27" w:name="_Toc5481553"/>
+      <w:r>
+        <w:rPr>
+          <w:rFonts w:ascii="Segoe UI" w:hAnsi="Segoe UI" w:cs="Segoe UI"/>
+        </w:rPr>
+        <w:t>Execution of PCA</w:t>
       </w:r>
       <w:bookmarkEnd w:id="27"/>
     </w:p>
     <w:p>
       <w:pPr>
+        <w:rPr>
+          <w:rFonts w:ascii="Segoe UI" w:hAnsi="Segoe UI" w:cs="Segoe UI"/>
+        </w:rPr>
+      </w:pPr>
+    </w:p>
+    <w:p>
+      <w:pPr>
         <w:pStyle w:val="Heading2"/>
         <w:rPr>
           <w:rFonts w:ascii="Segoe UI" w:hAnsi="Segoe UI" w:cs="Segoe UI"/>
         </w:rPr>
       </w:pPr>
-      <w:bookmarkStart w:id="28" w:name="_Toc5481552"/>
-      <w:r>
-        <w:rPr>
-          <w:rFonts w:ascii="Segoe UI" w:hAnsi="Segoe UI" w:cs="Segoe UI"/>
-        </w:rPr>
-        <w:t>Arranging the Feature Matrix</w:t>
+      <w:bookmarkStart w:id="28" w:name="_Toc5481554"/>
+      <w:r>
+        <w:rPr>
+          <w:rFonts w:ascii="Segoe UI" w:hAnsi="Segoe UI" w:cs="Segoe UI"/>
+        </w:rPr>
+        <w:t>PCA eigenvectors</w:t>
       </w:r>
       <w:bookmarkEnd w:id="28"/>
     </w:p>
@@ -6959,12 +6971,12 @@
           <w:rFonts w:ascii="Segoe UI" w:hAnsi="Segoe UI" w:cs="Segoe UI"/>
         </w:rPr>
       </w:pPr>
-      <w:bookmarkStart w:id="29" w:name="_Toc5481553"/>
-      <w:r>
-        <w:rPr>
-          <w:rFonts w:ascii="Segoe UI" w:hAnsi="Segoe UI" w:cs="Segoe UI"/>
-        </w:rPr>
-        <w:t>Execution of PCA</w:t>
+      <w:bookmarkStart w:id="29" w:name="_Toc5481555"/>
+      <w:r>
+        <w:rPr>
+          <w:rFonts w:ascii="Segoe UI" w:hAnsi="Segoe UI" w:cs="Segoe UI"/>
+        </w:rPr>
+        <w:t>PCA results</w:t>
       </w:r>
       <w:bookmarkEnd w:id="29"/>
     </w:p>
@@ -6982,61 +6994,14 @@
           <w:rFonts w:ascii="Segoe UI" w:hAnsi="Segoe UI" w:cs="Segoe UI"/>
         </w:rPr>
       </w:pPr>
-      <w:bookmarkStart w:id="30" w:name="_Toc5481554"/>
-      <w:r>
-        <w:rPr>
-          <w:rFonts w:ascii="Segoe UI" w:hAnsi="Segoe UI" w:cs="Segoe UI"/>
-        </w:rPr>
-        <w:lastRenderedPageBreak/>
-        <w:t>PCA eigenvectors</w:t>
+      <w:bookmarkStart w:id="30" w:name="_Toc5481556"/>
+      <w:r>
+        <w:rPr>
+          <w:rFonts w:ascii="Segoe UI" w:hAnsi="Segoe UI" w:cs="Segoe UI"/>
+        </w:rPr>
+        <w:t>PCA comments</w:t>
       </w:r>
       <w:bookmarkEnd w:id="30"/>
-    </w:p>
-    <w:p>
-      <w:pPr>
-        <w:rPr>
-          <w:rFonts w:ascii="Segoe UI" w:hAnsi="Segoe UI" w:cs="Segoe UI"/>
-        </w:rPr>
-      </w:pPr>
-    </w:p>
-    <w:p>
-      <w:pPr>
-        <w:pStyle w:val="Heading2"/>
-        <w:rPr>
-          <w:rFonts w:ascii="Segoe UI" w:hAnsi="Segoe UI" w:cs="Segoe UI"/>
-        </w:rPr>
-      </w:pPr>
-      <w:bookmarkStart w:id="31" w:name="_Toc5481555"/>
-      <w:r>
-        <w:rPr>
-          <w:rFonts w:ascii="Segoe UI" w:hAnsi="Segoe UI" w:cs="Segoe UI"/>
-        </w:rPr>
-        <w:t>PCA results</w:t>
-      </w:r>
-      <w:bookmarkEnd w:id="31"/>
-    </w:p>
-    <w:p>
-      <w:pPr>
-        <w:rPr>
-          <w:rFonts w:ascii="Segoe UI" w:hAnsi="Segoe UI" w:cs="Segoe UI"/>
-        </w:rPr>
-      </w:pPr>
-    </w:p>
-    <w:p>
-      <w:pPr>
-        <w:pStyle w:val="Heading2"/>
-        <w:rPr>
-          <w:rFonts w:ascii="Segoe UI" w:hAnsi="Segoe UI" w:cs="Segoe UI"/>
-        </w:rPr>
-      </w:pPr>
-      <w:bookmarkStart w:id="32" w:name="_Toc5481556"/>
-      <w:r>
-        <w:rPr>
-          <w:rFonts w:ascii="Segoe UI" w:hAnsi="Segoe UI" w:cs="Segoe UI"/>
-        </w:rPr>
-        <w:t>PCA comments</w:t>
-      </w:r>
-      <w:bookmarkEnd w:id="32"/>
     </w:p>
     <w:sectPr>
       <w:footerReference w:type="default" r:id="rId33"/>
@@ -10438,7 +10403,7 @@
 </file>
 
 <file path=customXml/itemProps1.xml><?xml version="1.0" encoding="utf-8"?>
-<ds:datastoreItem xmlns:ds="http://schemas.openxmlformats.org/officeDocument/2006/customXml" ds:itemID="{D56B5F9A-0A18-4C21-9A6E-6EAB7B571979}">
+<ds:datastoreItem xmlns:ds="http://schemas.openxmlformats.org/officeDocument/2006/customXml" ds:itemID="{0C08F4B0-9361-4122-8859-E11D73F848C1}">
   <ds:schemaRefs>
     <ds:schemaRef ds:uri="http://schemas.openxmlformats.org/officeDocument/2006/bibliography"/>
   </ds:schemaRefs>

</xml_diff>

<commit_message>
updated range section on report
</commit_message>
<xml_diff>
--- a/Assignment1_VEU.docx
+++ b/Assignment1_VEU.docx
@@ -5851,48 +5851,74 @@
         </w:rPr>
         <w:t xml:space="preserve">. While visually the </w:t>
       </w:r>
+      <w:r>
+        <w:rPr>
+          <w:rFonts w:ascii="Segoe UI" w:hAnsi="Segoe UI" w:cs="Segoe UI"/>
+        </w:rPr>
+        <w:t>graphs</w:t>
+      </w:r>
+      <w:r>
+        <w:rPr>
+          <w:rFonts w:ascii="Segoe UI" w:hAnsi="Segoe UI" w:cs="Segoe UI"/>
+        </w:rPr>
+        <w:t xml:space="preserve"> </w:t>
+      </w:r>
+      <w:r>
+        <w:rPr>
+          <w:rFonts w:ascii="Segoe UI" w:hAnsi="Segoe UI" w:cs="Segoe UI"/>
+        </w:rPr>
+        <w:t>appear</w:t>
+      </w:r>
+      <w:r>
+        <w:rPr>
+          <w:rFonts w:ascii="Segoe UI" w:hAnsi="Segoe UI" w:cs="Segoe UI"/>
+        </w:rPr>
+        <w:t xml:space="preserve"> different, if we take the Mean and Standard Deviation Graphs for Orientation Z and compare</w:t>
+      </w:r>
+      <w:r>
+        <w:rPr>
+          <w:rFonts w:ascii="Segoe UI" w:hAnsi="Segoe UI" w:cs="Segoe UI"/>
+        </w:rPr>
+        <w:t xml:space="preserve"> each user’s data </w:t>
+      </w:r>
       <w:proofErr w:type="gramStart"/>
       <w:r>
         <w:rPr>
           <w:rFonts w:ascii="Segoe UI" w:hAnsi="Segoe UI" w:cs="Segoe UI"/>
         </w:rPr>
-        <w:t>graph’s</w:t>
+        <w:t>points</w:t>
       </w:r>
       <w:proofErr w:type="gramEnd"/>
       <w:r>
         <w:rPr>
           <w:rFonts w:ascii="Segoe UI" w:hAnsi="Segoe UI" w:cs="Segoe UI"/>
         </w:rPr>
-        <w:t xml:space="preserve"> </w:t>
-      </w:r>
-      <w:r>
-        <w:rPr>
-          <w:rFonts w:ascii="Segoe UI" w:hAnsi="Segoe UI" w:cs="Segoe UI"/>
-        </w:rPr>
-        <w:t>appear</w:t>
-      </w:r>
-      <w:r>
-        <w:rPr>
-          <w:rFonts w:ascii="Segoe UI" w:hAnsi="Segoe UI" w:cs="Segoe UI"/>
-        </w:rPr>
-        <w:t xml:space="preserve"> different, if we take the Mean and Standard Deviation Graphs for Orientation Z and compare</w:t>
-      </w:r>
-      <w:r>
-        <w:rPr>
-          <w:rFonts w:ascii="Segoe UI" w:hAnsi="Segoe UI" w:cs="Segoe UI"/>
-        </w:rPr>
-        <w:t xml:space="preserve"> each user’s data points we can see a consistency in that points that are close to one another on one graph, are also on the other. </w:t>
+        <w:t xml:space="preserve"> we can see a consistency in that points that are close to one another on one graph, are also on the other. </w:t>
+      </w:r>
+      <w:r>
+        <w:rPr>
+          <w:rFonts w:ascii="Segoe UI" w:hAnsi="Segoe UI" w:cs="Segoe UI"/>
+        </w:rPr>
+        <w:t xml:space="preserve">This shows that there is not much Orientation variance between eating and non-eating actions. </w:t>
       </w:r>
     </w:p>
     <w:tbl>
       <w:tblPr>
         <w:tblStyle w:val="TableGrid"/>
         <w:tblW w:w="5000" w:type="pct"/>
+        <w:tblBorders>
+          <w:top w:val="none" w:sz="0" w:space="0" w:color="auto"/>
+          <w:left w:val="none" w:sz="0" w:space="0" w:color="auto"/>
+          <w:bottom w:val="none" w:sz="0" w:space="0" w:color="auto"/>
+          <w:right w:val="none" w:sz="0" w:space="0" w:color="auto"/>
+          <w:insideH w:val="none" w:sz="0" w:space="0" w:color="auto"/>
+          <w:insideV w:val="none" w:sz="0" w:space="0" w:color="auto"/>
+        </w:tblBorders>
         <w:tblLook w:val="04A0" w:firstRow="1" w:lastRow="0" w:firstColumn="1" w:lastColumn="0" w:noHBand="0" w:noVBand="1"/>
       </w:tblPr>
       <w:tblGrid>
-        <w:gridCol w:w="4315"/>
-        <w:gridCol w:w="4315"/>
+        <w:gridCol w:w="4320"/>
+        <w:gridCol w:w="4320"/>
       </w:tblGrid>
       <w:tr>
         <w:tc>
@@ -6029,6 +6055,8 @@
             </w:r>
           </w:p>
         </w:tc>
+        <w:bookmarkStart w:id="9" w:name="_GoBack"/>
+        <w:bookmarkEnd w:id="9"/>
       </w:tr>
       <w:tr>
         <w:tc>
@@ -6623,22 +6651,18 @@
         </w:rPr>
         <w:t xml:space="preserve">Certain </w:t>
       </w:r>
-      <w:proofErr w:type="spellStart"/>
-      <w:r>
-        <w:rPr>
-          <w:rFonts w:ascii="Segoe UI" w:hAnsi="Segoe UI" w:cs="Segoe UI"/>
-        </w:rPr>
-        <w:t>dimionsions</w:t>
-      </w:r>
-      <w:proofErr w:type="spellEnd"/>
+      <w:r>
+        <w:rPr>
+          <w:rFonts w:ascii="Segoe UI" w:hAnsi="Segoe UI" w:cs="Segoe UI"/>
+        </w:rPr>
+        <w:t>dimensions</w:t>
+      </w:r>
       <w:r>
         <w:rPr>
           <w:rFonts w:ascii="Segoe UI" w:hAnsi="Segoe UI" w:cs="Segoe UI"/>
         </w:rPr>
         <w:t xml:space="preserve"> such as acceleration and gyroscope will have a higher range since eating actions are limited in the variance in those dimensions versus non-eating actions. </w:t>
       </w:r>
-      <w:bookmarkStart w:id="9" w:name="_GoBack"/>
-      <w:bookmarkEnd w:id="9"/>
     </w:p>
     <w:p>
       <w:pPr>
@@ -6646,12 +6670,750 @@
           <w:rFonts w:ascii="Segoe UI" w:hAnsi="Segoe UI" w:cs="Segoe UI"/>
         </w:rPr>
       </w:pPr>
-      <w:bookmarkStart w:id="10" w:name="_Toc5481524"/>
-      <w:r>
-        <w:rPr>
-          <w:rFonts w:ascii="Segoe UI" w:hAnsi="Segoe UI" w:cs="Segoe UI"/>
-        </w:rPr>
-        <w:t>Matlab code</w:t>
+      <w:r>
+        <w:rPr>
+          <w:rFonts w:ascii="Segoe UI" w:hAnsi="Segoe UI" w:cs="Segoe UI"/>
+        </w:rPr>
+        <w:t xml:space="preserve">In MATLAB the range was acquired for every dimension for every use by subtracting the minimum value by the maximum value. This produced a range. </w:t>
+      </w:r>
+    </w:p>
+    <w:p>
+      <w:pPr>
+        <w:rPr>
+          <w:rFonts w:ascii="Segoe UI" w:hAnsi="Segoe UI" w:cs="Segoe UI"/>
+        </w:rPr>
+      </w:pPr>
+      <w:r>
+        <w:rPr>
+          <w:rFonts w:ascii="Segoe UI" w:hAnsi="Segoe UI" w:cs="Segoe UI"/>
+        </w:rPr>
+        <w:t xml:space="preserve">As predicted the variance between all the dimensions except for the four </w:t>
+      </w:r>
+      <w:r>
+        <w:rPr>
+          <w:rFonts w:ascii="Segoe UI" w:hAnsi="Segoe UI" w:cs="Segoe UI"/>
+        </w:rPr>
+        <w:t xml:space="preserve">orientation dimensions show that there is much more movement in non-eating actions vs eating actions. </w:t>
+      </w:r>
+    </w:p>
+    <w:tbl>
+      <w:tblPr>
+        <w:tblStyle w:val="TableGrid"/>
+        <w:tblW w:w="0" w:type="auto"/>
+        <w:tblBorders>
+          <w:top w:val="none" w:sz="0" w:space="0" w:color="auto"/>
+          <w:left w:val="none" w:sz="0" w:space="0" w:color="auto"/>
+          <w:bottom w:val="none" w:sz="0" w:space="0" w:color="auto"/>
+          <w:right w:val="none" w:sz="0" w:space="0" w:color="auto"/>
+          <w:insideH w:val="none" w:sz="0" w:space="0" w:color="auto"/>
+          <w:insideV w:val="none" w:sz="0" w:space="0" w:color="auto"/>
+        </w:tblBorders>
+        <w:tblLook w:val="04A0" w:firstRow="1" w:lastRow="0" w:firstColumn="1" w:lastColumn="0" w:noHBand="0" w:noVBand="1"/>
+      </w:tblPr>
+      <w:tblGrid>
+        <w:gridCol w:w="4315"/>
+        <w:gridCol w:w="4315"/>
+      </w:tblGrid>
+      <w:tr>
+        <w:tc>
+          <w:tcPr>
+            <w:tcW w:w="4315" w:type="dxa"/>
+          </w:tcPr>
+          <w:p>
+            <w:pPr>
+              <w:rPr>
+                <w:rFonts w:ascii="Segoe UI" w:hAnsi="Segoe UI" w:cs="Segoe UI"/>
+              </w:rPr>
+            </w:pPr>
+            <w:r>
+              <w:rPr>
+                <w:rFonts w:ascii="Segoe UI" w:hAnsi="Segoe UI" w:cs="Segoe UI"/>
+                <w:noProof/>
+              </w:rPr>
+              <w:drawing>
+                <wp:inline distT="0" distB="0" distL="0" distR="0" wp14:anchorId="144556CF" wp14:editId="60E069FD">
+                  <wp:extent cx="2438400" cy="1828800"/>
+                  <wp:effectExtent l="0" t="0" r="0" b="0"/>
+                  <wp:docPr id="26" name="Picture 26"/>
+                  <wp:cNvGraphicFramePr>
+                    <a:graphicFrameLocks xmlns:a="http://schemas.openxmlformats.org/drawingml/2006/main" noChangeAspect="1"/>
+                  </wp:cNvGraphicFramePr>
+                  <a:graphic xmlns:a="http://schemas.openxmlformats.org/drawingml/2006/main">
+                    <a:graphicData uri="http://schemas.openxmlformats.org/drawingml/2006/picture">
+                      <pic:pic xmlns:pic="http://schemas.openxmlformats.org/drawingml/2006/picture">
+                        <pic:nvPicPr>
+                          <pic:cNvPr id="0" name="Picture 1"/>
+                          <pic:cNvPicPr>
+                            <a:picLocks noChangeAspect="1" noChangeArrowheads="1"/>
+                          </pic:cNvPicPr>
+                        </pic:nvPicPr>
+                        <pic:blipFill>
+                          <a:blip r:embed="rId33">
+                            <a:extLst>
+                              <a:ext uri="{28A0092B-C50C-407E-A947-70E740481C1C}">
+                                <a14:useLocalDpi xmlns:a14="http://schemas.microsoft.com/office/drawing/2010/main" val="0"/>
+                              </a:ext>
+                            </a:extLst>
+                          </a:blip>
+                          <a:srcRect/>
+                          <a:stretch>
+                            <a:fillRect/>
+                          </a:stretch>
+                        </pic:blipFill>
+                        <pic:spPr bwMode="auto">
+                          <a:xfrm>
+                            <a:off x="0" y="0"/>
+                            <a:ext cx="2438400" cy="1828800"/>
+                          </a:xfrm>
+                          <a:prstGeom prst="rect">
+                            <a:avLst/>
+                          </a:prstGeom>
+                          <a:noFill/>
+                          <a:ln>
+                            <a:noFill/>
+                          </a:ln>
+                        </pic:spPr>
+                      </pic:pic>
+                    </a:graphicData>
+                  </a:graphic>
+                </wp:inline>
+              </w:drawing>
+            </w:r>
+          </w:p>
+        </w:tc>
+        <w:tc>
+          <w:tcPr>
+            <w:tcW w:w="4315" w:type="dxa"/>
+          </w:tcPr>
+          <w:p>
+            <w:pPr>
+              <w:rPr>
+                <w:rFonts w:ascii="Segoe UI" w:hAnsi="Segoe UI" w:cs="Segoe UI"/>
+              </w:rPr>
+            </w:pPr>
+            <w:r>
+              <w:rPr>
+                <w:rFonts w:ascii="Segoe UI" w:hAnsi="Segoe UI" w:cs="Segoe UI"/>
+                <w:noProof/>
+              </w:rPr>
+              <w:drawing>
+                <wp:inline distT="0" distB="0" distL="0" distR="0" wp14:anchorId="5DAD378C" wp14:editId="082C0F90">
+                  <wp:extent cx="2438400" cy="1828800"/>
+                  <wp:effectExtent l="0" t="0" r="0" b="0"/>
+                  <wp:docPr id="27" name="Picture 27"/>
+                  <wp:cNvGraphicFramePr>
+                    <a:graphicFrameLocks xmlns:a="http://schemas.openxmlformats.org/drawingml/2006/main" noChangeAspect="1"/>
+                  </wp:cNvGraphicFramePr>
+                  <a:graphic xmlns:a="http://schemas.openxmlformats.org/drawingml/2006/main">
+                    <a:graphicData uri="http://schemas.openxmlformats.org/drawingml/2006/picture">
+                      <pic:pic xmlns:pic="http://schemas.openxmlformats.org/drawingml/2006/picture">
+                        <pic:nvPicPr>
+                          <pic:cNvPr id="0" name="Picture 2"/>
+                          <pic:cNvPicPr>
+                            <a:picLocks noChangeAspect="1" noChangeArrowheads="1"/>
+                          </pic:cNvPicPr>
+                        </pic:nvPicPr>
+                        <pic:blipFill>
+                          <a:blip r:embed="rId34">
+                            <a:extLst>
+                              <a:ext uri="{28A0092B-C50C-407E-A947-70E740481C1C}">
+                                <a14:useLocalDpi xmlns:a14="http://schemas.microsoft.com/office/drawing/2010/main" val="0"/>
+                              </a:ext>
+                            </a:extLst>
+                          </a:blip>
+                          <a:srcRect/>
+                          <a:stretch>
+                            <a:fillRect/>
+                          </a:stretch>
+                        </pic:blipFill>
+                        <pic:spPr bwMode="auto">
+                          <a:xfrm>
+                            <a:off x="0" y="0"/>
+                            <a:ext cx="2438400" cy="1828800"/>
+                          </a:xfrm>
+                          <a:prstGeom prst="rect">
+                            <a:avLst/>
+                          </a:prstGeom>
+                          <a:noFill/>
+                          <a:ln>
+                            <a:noFill/>
+                          </a:ln>
+                        </pic:spPr>
+                      </pic:pic>
+                    </a:graphicData>
+                  </a:graphic>
+                </wp:inline>
+              </w:drawing>
+            </w:r>
+          </w:p>
+        </w:tc>
+      </w:tr>
+      <w:tr>
+        <w:tc>
+          <w:tcPr>
+            <w:tcW w:w="4315" w:type="dxa"/>
+          </w:tcPr>
+          <w:p>
+            <w:pPr>
+              <w:jc w:val="center"/>
+              <w:rPr>
+                <w:rFonts w:ascii="Segoe UI" w:hAnsi="Segoe UI" w:cs="Segoe UI"/>
+              </w:rPr>
+            </w:pPr>
+            <w:r>
+              <w:rPr>
+                <w:rFonts w:ascii="Segoe UI" w:hAnsi="Segoe UI" w:cs="Segoe UI"/>
+                <w:noProof/>
+              </w:rPr>
+              <w:drawing>
+                <wp:inline distT="0" distB="0" distL="0" distR="0" wp14:anchorId="0F23111B" wp14:editId="4F540097">
+                  <wp:extent cx="2438400" cy="1828800"/>
+                  <wp:effectExtent l="0" t="0" r="0" b="0"/>
+                  <wp:docPr id="36" name="Picture 36"/>
+                  <wp:cNvGraphicFramePr>
+                    <a:graphicFrameLocks xmlns:a="http://schemas.openxmlformats.org/drawingml/2006/main" noChangeAspect="1"/>
+                  </wp:cNvGraphicFramePr>
+                  <a:graphic xmlns:a="http://schemas.openxmlformats.org/drawingml/2006/main">
+                    <a:graphicData uri="http://schemas.openxmlformats.org/drawingml/2006/picture">
+                      <pic:pic xmlns:pic="http://schemas.openxmlformats.org/drawingml/2006/picture">
+                        <pic:nvPicPr>
+                          <pic:cNvPr id="0" name="Picture 11"/>
+                          <pic:cNvPicPr>
+                            <a:picLocks noChangeAspect="1" noChangeArrowheads="1"/>
+                          </pic:cNvPicPr>
+                        </pic:nvPicPr>
+                        <pic:blipFill>
+                          <a:blip r:embed="rId35">
+                            <a:extLst>
+                              <a:ext uri="{28A0092B-C50C-407E-A947-70E740481C1C}">
+                                <a14:useLocalDpi xmlns:a14="http://schemas.microsoft.com/office/drawing/2010/main" val="0"/>
+                              </a:ext>
+                            </a:extLst>
+                          </a:blip>
+                          <a:srcRect/>
+                          <a:stretch>
+                            <a:fillRect/>
+                          </a:stretch>
+                        </pic:blipFill>
+                        <pic:spPr bwMode="auto">
+                          <a:xfrm>
+                            <a:off x="0" y="0"/>
+                            <a:ext cx="2438400" cy="1828800"/>
+                          </a:xfrm>
+                          <a:prstGeom prst="rect">
+                            <a:avLst/>
+                          </a:prstGeom>
+                          <a:noFill/>
+                          <a:ln>
+                            <a:noFill/>
+                          </a:ln>
+                        </pic:spPr>
+                      </pic:pic>
+                    </a:graphicData>
+                  </a:graphic>
+                </wp:inline>
+              </w:drawing>
+            </w:r>
+          </w:p>
+        </w:tc>
+        <w:tc>
+          <w:tcPr>
+            <w:tcW w:w="4315" w:type="dxa"/>
+          </w:tcPr>
+          <w:p>
+            <w:pPr>
+              <w:jc w:val="center"/>
+              <w:rPr>
+                <w:rFonts w:ascii="Segoe UI" w:hAnsi="Segoe UI" w:cs="Segoe UI"/>
+              </w:rPr>
+            </w:pPr>
+            <w:r>
+              <w:rPr>
+                <w:rFonts w:ascii="Segoe UI" w:hAnsi="Segoe UI" w:cs="Segoe UI"/>
+                <w:noProof/>
+              </w:rPr>
+              <w:drawing>
+                <wp:inline distT="0" distB="0" distL="0" distR="0" wp14:anchorId="7907DAE1" wp14:editId="3D64F1F5">
+                  <wp:extent cx="2438400" cy="1828800"/>
+                  <wp:effectExtent l="0" t="0" r="0" b="0"/>
+                  <wp:docPr id="37" name="Picture 37"/>
+                  <wp:cNvGraphicFramePr>
+                    <a:graphicFrameLocks xmlns:a="http://schemas.openxmlformats.org/drawingml/2006/main" noChangeAspect="1"/>
+                  </wp:cNvGraphicFramePr>
+                  <a:graphic xmlns:a="http://schemas.openxmlformats.org/drawingml/2006/main">
+                    <a:graphicData uri="http://schemas.openxmlformats.org/drawingml/2006/picture">
+                      <pic:pic xmlns:pic="http://schemas.openxmlformats.org/drawingml/2006/picture">
+                        <pic:nvPicPr>
+                          <pic:cNvPr id="0" name="Picture 12"/>
+                          <pic:cNvPicPr>
+                            <a:picLocks noChangeAspect="1" noChangeArrowheads="1"/>
+                          </pic:cNvPicPr>
+                        </pic:nvPicPr>
+                        <pic:blipFill>
+                          <a:blip r:embed="rId36">
+                            <a:extLst>
+                              <a:ext uri="{28A0092B-C50C-407E-A947-70E740481C1C}">
+                                <a14:useLocalDpi xmlns:a14="http://schemas.microsoft.com/office/drawing/2010/main" val="0"/>
+                              </a:ext>
+                            </a:extLst>
+                          </a:blip>
+                          <a:srcRect/>
+                          <a:stretch>
+                            <a:fillRect/>
+                          </a:stretch>
+                        </pic:blipFill>
+                        <pic:spPr bwMode="auto">
+                          <a:xfrm>
+                            <a:off x="0" y="0"/>
+                            <a:ext cx="2438400" cy="1828800"/>
+                          </a:xfrm>
+                          <a:prstGeom prst="rect">
+                            <a:avLst/>
+                          </a:prstGeom>
+                          <a:noFill/>
+                          <a:ln>
+                            <a:noFill/>
+                          </a:ln>
+                        </pic:spPr>
+                      </pic:pic>
+                    </a:graphicData>
+                  </a:graphic>
+                </wp:inline>
+              </w:drawing>
+            </w:r>
+          </w:p>
+        </w:tc>
+      </w:tr>
+      <w:tr>
+        <w:tc>
+          <w:tcPr>
+            <w:tcW w:w="4315" w:type="dxa"/>
+          </w:tcPr>
+          <w:p>
+            <w:pPr>
+              <w:jc w:val="center"/>
+              <w:rPr>
+                <w:rFonts w:ascii="Segoe UI" w:hAnsi="Segoe UI" w:cs="Segoe UI"/>
+              </w:rPr>
+            </w:pPr>
+            <w:r>
+              <w:rPr>
+                <w:rFonts w:ascii="Segoe UI" w:hAnsi="Segoe UI" w:cs="Segoe UI"/>
+                <w:noProof/>
+              </w:rPr>
+              <w:drawing>
+                <wp:inline distT="0" distB="0" distL="0" distR="0" wp14:anchorId="2595058F" wp14:editId="61030BE6">
+                  <wp:extent cx="2438400" cy="1828800"/>
+                  <wp:effectExtent l="0" t="0" r="0" b="0"/>
+                  <wp:docPr id="38" name="Picture 38"/>
+                  <wp:cNvGraphicFramePr>
+                    <a:graphicFrameLocks xmlns:a="http://schemas.openxmlformats.org/drawingml/2006/main" noChangeAspect="1"/>
+                  </wp:cNvGraphicFramePr>
+                  <a:graphic xmlns:a="http://schemas.openxmlformats.org/drawingml/2006/main">
+                    <a:graphicData uri="http://schemas.openxmlformats.org/drawingml/2006/picture">
+                      <pic:pic xmlns:pic="http://schemas.openxmlformats.org/drawingml/2006/picture">
+                        <pic:nvPicPr>
+                          <pic:cNvPr id="0" name="Picture 13"/>
+                          <pic:cNvPicPr>
+                            <a:picLocks noChangeAspect="1" noChangeArrowheads="1"/>
+                          </pic:cNvPicPr>
+                        </pic:nvPicPr>
+                        <pic:blipFill>
+                          <a:blip r:embed="rId37">
+                            <a:extLst>
+                              <a:ext uri="{28A0092B-C50C-407E-A947-70E740481C1C}">
+                                <a14:useLocalDpi xmlns:a14="http://schemas.microsoft.com/office/drawing/2010/main" val="0"/>
+                              </a:ext>
+                            </a:extLst>
+                          </a:blip>
+                          <a:srcRect/>
+                          <a:stretch>
+                            <a:fillRect/>
+                          </a:stretch>
+                        </pic:blipFill>
+                        <pic:spPr bwMode="auto">
+                          <a:xfrm>
+                            <a:off x="0" y="0"/>
+                            <a:ext cx="2438400" cy="1828800"/>
+                          </a:xfrm>
+                          <a:prstGeom prst="rect">
+                            <a:avLst/>
+                          </a:prstGeom>
+                          <a:noFill/>
+                          <a:ln>
+                            <a:noFill/>
+                          </a:ln>
+                        </pic:spPr>
+                      </pic:pic>
+                    </a:graphicData>
+                  </a:graphic>
+                </wp:inline>
+              </w:drawing>
+            </w:r>
+          </w:p>
+        </w:tc>
+        <w:tc>
+          <w:tcPr>
+            <w:tcW w:w="4315" w:type="dxa"/>
+          </w:tcPr>
+          <w:p>
+            <w:pPr>
+              <w:jc w:val="center"/>
+              <w:rPr>
+                <w:rFonts w:ascii="Segoe UI" w:hAnsi="Segoe UI" w:cs="Segoe UI"/>
+              </w:rPr>
+            </w:pPr>
+            <w:r>
+              <w:rPr>
+                <w:rFonts w:ascii="Segoe UI" w:hAnsi="Segoe UI" w:cs="Segoe UI"/>
+                <w:noProof/>
+              </w:rPr>
+              <w:drawing>
+                <wp:inline distT="0" distB="0" distL="0" distR="0" wp14:anchorId="2D1FA777" wp14:editId="326848B0">
+                  <wp:extent cx="2438400" cy="1828800"/>
+                  <wp:effectExtent l="0" t="0" r="0" b="0"/>
+                  <wp:docPr id="39" name="Picture 39"/>
+                  <wp:cNvGraphicFramePr>
+                    <a:graphicFrameLocks xmlns:a="http://schemas.openxmlformats.org/drawingml/2006/main" noChangeAspect="1"/>
+                  </wp:cNvGraphicFramePr>
+                  <a:graphic xmlns:a="http://schemas.openxmlformats.org/drawingml/2006/main">
+                    <a:graphicData uri="http://schemas.openxmlformats.org/drawingml/2006/picture">
+                      <pic:pic xmlns:pic="http://schemas.openxmlformats.org/drawingml/2006/picture">
+                        <pic:nvPicPr>
+                          <pic:cNvPr id="0" name="Picture 14"/>
+                          <pic:cNvPicPr>
+                            <a:picLocks noChangeAspect="1" noChangeArrowheads="1"/>
+                          </pic:cNvPicPr>
+                        </pic:nvPicPr>
+                        <pic:blipFill>
+                          <a:blip r:embed="rId38">
+                            <a:extLst>
+                              <a:ext uri="{28A0092B-C50C-407E-A947-70E740481C1C}">
+                                <a14:useLocalDpi xmlns:a14="http://schemas.microsoft.com/office/drawing/2010/main" val="0"/>
+                              </a:ext>
+                            </a:extLst>
+                          </a:blip>
+                          <a:srcRect/>
+                          <a:stretch>
+                            <a:fillRect/>
+                          </a:stretch>
+                        </pic:blipFill>
+                        <pic:spPr bwMode="auto">
+                          <a:xfrm>
+                            <a:off x="0" y="0"/>
+                            <a:ext cx="2438400" cy="1828800"/>
+                          </a:xfrm>
+                          <a:prstGeom prst="rect">
+                            <a:avLst/>
+                          </a:prstGeom>
+                          <a:noFill/>
+                          <a:ln>
+                            <a:noFill/>
+                          </a:ln>
+                        </pic:spPr>
+                      </pic:pic>
+                    </a:graphicData>
+                  </a:graphic>
+                </wp:inline>
+              </w:drawing>
+            </w:r>
+          </w:p>
+        </w:tc>
+      </w:tr>
+      <w:tr>
+        <w:tc>
+          <w:tcPr>
+            <w:tcW w:w="4315" w:type="dxa"/>
+          </w:tcPr>
+          <w:p>
+            <w:pPr>
+              <w:jc w:val="center"/>
+              <w:rPr>
+                <w:rFonts w:ascii="Segoe UI" w:hAnsi="Segoe UI" w:cs="Segoe UI"/>
+              </w:rPr>
+            </w:pPr>
+            <w:r>
+              <w:rPr>
+                <w:rFonts w:ascii="Segoe UI" w:hAnsi="Segoe UI" w:cs="Segoe UI"/>
+                <w:noProof/>
+              </w:rPr>
+              <w:lastRenderedPageBreak/>
+              <w:drawing>
+                <wp:inline distT="0" distB="0" distL="0" distR="0" wp14:anchorId="67DB6A50" wp14:editId="678A5C92">
+                  <wp:extent cx="2438400" cy="1828800"/>
+                  <wp:effectExtent l="0" t="0" r="0" b="0"/>
+                  <wp:docPr id="41" name="Picture 41"/>
+                  <wp:cNvGraphicFramePr>
+                    <a:graphicFrameLocks xmlns:a="http://schemas.openxmlformats.org/drawingml/2006/main" noChangeAspect="1"/>
+                  </wp:cNvGraphicFramePr>
+                  <a:graphic xmlns:a="http://schemas.openxmlformats.org/drawingml/2006/main">
+                    <a:graphicData uri="http://schemas.openxmlformats.org/drawingml/2006/picture">
+                      <pic:pic xmlns:pic="http://schemas.openxmlformats.org/drawingml/2006/picture">
+                        <pic:nvPicPr>
+                          <pic:cNvPr id="0" name="Picture 16"/>
+                          <pic:cNvPicPr>
+                            <a:picLocks noChangeAspect="1" noChangeArrowheads="1"/>
+                          </pic:cNvPicPr>
+                        </pic:nvPicPr>
+                        <pic:blipFill>
+                          <a:blip r:embed="rId39">
+                            <a:extLst>
+                              <a:ext uri="{28A0092B-C50C-407E-A947-70E740481C1C}">
+                                <a14:useLocalDpi xmlns:a14="http://schemas.microsoft.com/office/drawing/2010/main" val="0"/>
+                              </a:ext>
+                            </a:extLst>
+                          </a:blip>
+                          <a:srcRect/>
+                          <a:stretch>
+                            <a:fillRect/>
+                          </a:stretch>
+                        </pic:blipFill>
+                        <pic:spPr bwMode="auto">
+                          <a:xfrm>
+                            <a:off x="0" y="0"/>
+                            <a:ext cx="2438400" cy="1828800"/>
+                          </a:xfrm>
+                          <a:prstGeom prst="rect">
+                            <a:avLst/>
+                          </a:prstGeom>
+                          <a:noFill/>
+                          <a:ln>
+                            <a:noFill/>
+                          </a:ln>
+                        </pic:spPr>
+                      </pic:pic>
+                    </a:graphicData>
+                  </a:graphic>
+                </wp:inline>
+              </w:drawing>
+            </w:r>
+          </w:p>
+        </w:tc>
+        <w:tc>
+          <w:tcPr>
+            <w:tcW w:w="4315" w:type="dxa"/>
+          </w:tcPr>
+          <w:p>
+            <w:pPr>
+              <w:jc w:val="center"/>
+              <w:rPr>
+                <w:rFonts w:ascii="Segoe UI" w:hAnsi="Segoe UI" w:cs="Segoe UI"/>
+              </w:rPr>
+            </w:pPr>
+            <w:r>
+              <w:rPr>
+                <w:rFonts w:ascii="Segoe UI" w:hAnsi="Segoe UI" w:cs="Segoe UI"/>
+                <w:noProof/>
+              </w:rPr>
+              <w:drawing>
+                <wp:inline distT="0" distB="0" distL="0" distR="0" wp14:anchorId="5AC735FA" wp14:editId="276EACB6">
+                  <wp:extent cx="2438400" cy="1828800"/>
+                  <wp:effectExtent l="0" t="0" r="0" b="0"/>
+                  <wp:docPr id="42" name="Picture 42"/>
+                  <wp:cNvGraphicFramePr>
+                    <a:graphicFrameLocks xmlns:a="http://schemas.openxmlformats.org/drawingml/2006/main" noChangeAspect="1"/>
+                  </wp:cNvGraphicFramePr>
+                  <a:graphic xmlns:a="http://schemas.openxmlformats.org/drawingml/2006/main">
+                    <a:graphicData uri="http://schemas.openxmlformats.org/drawingml/2006/picture">
+                      <pic:pic xmlns:pic="http://schemas.openxmlformats.org/drawingml/2006/picture">
+                        <pic:nvPicPr>
+                          <pic:cNvPr id="0" name="Picture 17"/>
+                          <pic:cNvPicPr>
+                            <a:picLocks noChangeAspect="1" noChangeArrowheads="1"/>
+                          </pic:cNvPicPr>
+                        </pic:nvPicPr>
+                        <pic:blipFill>
+                          <a:blip r:embed="rId40">
+                            <a:extLst>
+                              <a:ext uri="{28A0092B-C50C-407E-A947-70E740481C1C}">
+                                <a14:useLocalDpi xmlns:a14="http://schemas.microsoft.com/office/drawing/2010/main" val="0"/>
+                              </a:ext>
+                            </a:extLst>
+                          </a:blip>
+                          <a:srcRect/>
+                          <a:stretch>
+                            <a:fillRect/>
+                          </a:stretch>
+                        </pic:blipFill>
+                        <pic:spPr bwMode="auto">
+                          <a:xfrm>
+                            <a:off x="0" y="0"/>
+                            <a:ext cx="2438400" cy="1828800"/>
+                          </a:xfrm>
+                          <a:prstGeom prst="rect">
+                            <a:avLst/>
+                          </a:prstGeom>
+                          <a:noFill/>
+                          <a:ln>
+                            <a:noFill/>
+                          </a:ln>
+                        </pic:spPr>
+                      </pic:pic>
+                    </a:graphicData>
+                  </a:graphic>
+                </wp:inline>
+              </w:drawing>
+            </w:r>
+          </w:p>
+        </w:tc>
+      </w:tr>
+      <w:tr>
+        <w:tc>
+          <w:tcPr>
+            <w:tcW w:w="4315" w:type="dxa"/>
+          </w:tcPr>
+          <w:p>
+            <w:pPr>
+              <w:jc w:val="center"/>
+              <w:rPr>
+                <w:rFonts w:ascii="Segoe UI" w:hAnsi="Segoe UI" w:cs="Segoe UI"/>
+              </w:rPr>
+            </w:pPr>
+            <w:r>
+              <w:rPr>
+                <w:rFonts w:ascii="Segoe UI" w:hAnsi="Segoe UI" w:cs="Segoe UI"/>
+                <w:noProof/>
+              </w:rPr>
+              <w:drawing>
+                <wp:inline distT="0" distB="0" distL="0" distR="0" wp14:anchorId="749CCF0C" wp14:editId="3EBFF12D">
+                  <wp:extent cx="2438400" cy="1828800"/>
+                  <wp:effectExtent l="0" t="0" r="0" b="0"/>
+                  <wp:docPr id="43" name="Picture 43"/>
+                  <wp:cNvGraphicFramePr>
+                    <a:graphicFrameLocks xmlns:a="http://schemas.openxmlformats.org/drawingml/2006/main" noChangeAspect="1"/>
+                  </wp:cNvGraphicFramePr>
+                  <a:graphic xmlns:a="http://schemas.openxmlformats.org/drawingml/2006/main">
+                    <a:graphicData uri="http://schemas.openxmlformats.org/drawingml/2006/picture">
+                      <pic:pic xmlns:pic="http://schemas.openxmlformats.org/drawingml/2006/picture">
+                        <pic:nvPicPr>
+                          <pic:cNvPr id="0" name="Picture 18"/>
+                          <pic:cNvPicPr>
+                            <a:picLocks noChangeAspect="1" noChangeArrowheads="1"/>
+                          </pic:cNvPicPr>
+                        </pic:nvPicPr>
+                        <pic:blipFill>
+                          <a:blip r:embed="rId41">
+                            <a:extLst>
+                              <a:ext uri="{28A0092B-C50C-407E-A947-70E740481C1C}">
+                                <a14:useLocalDpi xmlns:a14="http://schemas.microsoft.com/office/drawing/2010/main" val="0"/>
+                              </a:ext>
+                            </a:extLst>
+                          </a:blip>
+                          <a:srcRect/>
+                          <a:stretch>
+                            <a:fillRect/>
+                          </a:stretch>
+                        </pic:blipFill>
+                        <pic:spPr bwMode="auto">
+                          <a:xfrm>
+                            <a:off x="0" y="0"/>
+                            <a:ext cx="2438400" cy="1828800"/>
+                          </a:xfrm>
+                          <a:prstGeom prst="rect">
+                            <a:avLst/>
+                          </a:prstGeom>
+                          <a:noFill/>
+                          <a:ln>
+                            <a:noFill/>
+                          </a:ln>
+                        </pic:spPr>
+                      </pic:pic>
+                    </a:graphicData>
+                  </a:graphic>
+                </wp:inline>
+              </w:drawing>
+            </w:r>
+          </w:p>
+        </w:tc>
+        <w:tc>
+          <w:tcPr>
+            <w:tcW w:w="4315" w:type="dxa"/>
+          </w:tcPr>
+          <w:p>
+            <w:pPr>
+              <w:jc w:val="center"/>
+              <w:rPr>
+                <w:rFonts w:ascii="Segoe UI" w:hAnsi="Segoe UI" w:cs="Segoe UI"/>
+              </w:rPr>
+            </w:pPr>
+            <w:r>
+              <w:rPr>
+                <w:rFonts w:ascii="Segoe UI" w:hAnsi="Segoe UI" w:cs="Segoe UI"/>
+                <w:noProof/>
+              </w:rPr>
+              <w:drawing>
+                <wp:inline distT="0" distB="0" distL="0" distR="0" wp14:anchorId="5F4A05C7" wp14:editId="35CC9556">
+                  <wp:extent cx="2438400" cy="1828800"/>
+                  <wp:effectExtent l="0" t="0" r="0" b="0"/>
+                  <wp:docPr id="40" name="Picture 40"/>
+                  <wp:cNvGraphicFramePr>
+                    <a:graphicFrameLocks xmlns:a="http://schemas.openxmlformats.org/drawingml/2006/main" noChangeAspect="1"/>
+                  </wp:cNvGraphicFramePr>
+                  <a:graphic xmlns:a="http://schemas.openxmlformats.org/drawingml/2006/main">
+                    <a:graphicData uri="http://schemas.openxmlformats.org/drawingml/2006/picture">
+                      <pic:pic xmlns:pic="http://schemas.openxmlformats.org/drawingml/2006/picture">
+                        <pic:nvPicPr>
+                          <pic:cNvPr id="0" name="Picture 15"/>
+                          <pic:cNvPicPr>
+                            <a:picLocks noChangeAspect="1" noChangeArrowheads="1"/>
+                          </pic:cNvPicPr>
+                        </pic:nvPicPr>
+                        <pic:blipFill>
+                          <a:blip r:embed="rId42">
+                            <a:extLst>
+                              <a:ext uri="{28A0092B-C50C-407E-A947-70E740481C1C}">
+                                <a14:useLocalDpi xmlns:a14="http://schemas.microsoft.com/office/drawing/2010/main" val="0"/>
+                              </a:ext>
+                            </a:extLst>
+                          </a:blip>
+                          <a:srcRect/>
+                          <a:stretch>
+                            <a:fillRect/>
+                          </a:stretch>
+                        </pic:blipFill>
+                        <pic:spPr bwMode="auto">
+                          <a:xfrm>
+                            <a:off x="0" y="0"/>
+                            <a:ext cx="2438400" cy="1828800"/>
+                          </a:xfrm>
+                          <a:prstGeom prst="rect">
+                            <a:avLst/>
+                          </a:prstGeom>
+                          <a:noFill/>
+                          <a:ln>
+                            <a:noFill/>
+                          </a:ln>
+                        </pic:spPr>
+                      </pic:pic>
+                    </a:graphicData>
+                  </a:graphic>
+                </wp:inline>
+              </w:drawing>
+            </w:r>
+          </w:p>
+        </w:tc>
+      </w:tr>
+    </w:tbl>
+    <w:p>
+      <w:pPr>
+        <w:rPr>
+          <w:rFonts w:ascii="Segoe UI" w:hAnsi="Segoe UI" w:cs="Segoe UI"/>
+        </w:rPr>
+      </w:pPr>
+    </w:p>
+    <w:p>
+      <w:pPr>
+        <w:pStyle w:val="Heading2"/>
+        <w:rPr>
+          <w:rFonts w:ascii="Segoe UI" w:hAnsi="Segoe UI" w:cs="Segoe UI"/>
+        </w:rPr>
+      </w:pPr>
+      <w:bookmarkStart w:id="10" w:name="_Toc5481533"/>
+      <w:r>
+        <w:rPr>
+          <w:rFonts w:ascii="Segoe UI" w:hAnsi="Segoe UI" w:cs="Segoe UI"/>
+        </w:rPr>
+        <w:t>Minimum</w:t>
       </w:r>
       <w:bookmarkEnd w:id="10"/>
     </w:p>
@@ -6661,12 +7423,12 @@
           <w:rFonts w:ascii="Segoe UI" w:hAnsi="Segoe UI" w:cs="Segoe UI"/>
         </w:rPr>
       </w:pPr>
-      <w:bookmarkStart w:id="11" w:name="_Toc5481525"/>
-      <w:r>
-        <w:rPr>
-          <w:rFonts w:ascii="Segoe UI" w:hAnsi="Segoe UI" w:cs="Segoe UI"/>
-        </w:rPr>
-        <w:t>Graphs</w:t>
+      <w:bookmarkStart w:id="11" w:name="_Toc5481534"/>
+      <w:r>
+        <w:rPr>
+          <w:rFonts w:ascii="Segoe UI" w:hAnsi="Segoe UI" w:cs="Segoe UI"/>
+        </w:rPr>
+        <w:t>Explanation</w:t>
       </w:r>
       <w:bookmarkEnd w:id="11"/>
     </w:p>
@@ -6676,28 +7438,27 @@
           <w:rFonts w:ascii="Segoe UI" w:hAnsi="Segoe UI" w:cs="Segoe UI"/>
         </w:rPr>
       </w:pPr>
-      <w:bookmarkStart w:id="12" w:name="_Toc5481526"/>
-      <w:r>
-        <w:rPr>
-          <w:rFonts w:ascii="Segoe UI" w:hAnsi="Segoe UI" w:cs="Segoe UI"/>
-        </w:rPr>
-        <w:t>Discuss</w:t>
+      <w:bookmarkStart w:id="12" w:name="_Toc5481535"/>
+      <w:r>
+        <w:rPr>
+          <w:rFonts w:ascii="Segoe UI" w:hAnsi="Segoe UI" w:cs="Segoe UI"/>
+        </w:rPr>
+        <w:t>Intiuition</w:t>
       </w:r>
       <w:bookmarkEnd w:id="12"/>
     </w:p>
     <w:p>
       <w:pPr>
-        <w:pStyle w:val="Heading2"/>
-        <w:rPr>
-          <w:rFonts w:ascii="Segoe UI" w:hAnsi="Segoe UI" w:cs="Segoe UI"/>
-        </w:rPr>
-      </w:pPr>
-      <w:bookmarkStart w:id="13" w:name="_Toc5481533"/>
-      <w:r>
-        <w:rPr>
-          <w:rFonts w:ascii="Segoe UI" w:hAnsi="Segoe UI" w:cs="Segoe UI"/>
-        </w:rPr>
-        <w:t>Minimum</w:t>
+        <w:rPr>
+          <w:rFonts w:ascii="Segoe UI" w:hAnsi="Segoe UI" w:cs="Segoe UI"/>
+        </w:rPr>
+      </w:pPr>
+      <w:bookmarkStart w:id="13" w:name="_Toc5481536"/>
+      <w:r>
+        <w:rPr>
+          <w:rFonts w:ascii="Segoe UI" w:hAnsi="Segoe UI" w:cs="Segoe UI"/>
+        </w:rPr>
+        <w:t>Matlab code</w:t>
       </w:r>
       <w:bookmarkEnd w:id="13"/>
     </w:p>
@@ -6707,12 +7468,12 @@
           <w:rFonts w:ascii="Segoe UI" w:hAnsi="Segoe UI" w:cs="Segoe UI"/>
         </w:rPr>
       </w:pPr>
-      <w:bookmarkStart w:id="14" w:name="_Toc5481534"/>
-      <w:r>
-        <w:rPr>
-          <w:rFonts w:ascii="Segoe UI" w:hAnsi="Segoe UI" w:cs="Segoe UI"/>
-        </w:rPr>
-        <w:t>Explanation</w:t>
+      <w:bookmarkStart w:id="14" w:name="_Toc5481537"/>
+      <w:r>
+        <w:rPr>
+          <w:rFonts w:ascii="Segoe UI" w:hAnsi="Segoe UI" w:cs="Segoe UI"/>
+        </w:rPr>
+        <w:t>Graphs</w:t>
       </w:r>
       <w:bookmarkEnd w:id="14"/>
     </w:p>
@@ -6722,27 +7483,28 @@
           <w:rFonts w:ascii="Segoe UI" w:hAnsi="Segoe UI" w:cs="Segoe UI"/>
         </w:rPr>
       </w:pPr>
-      <w:bookmarkStart w:id="15" w:name="_Toc5481535"/>
-      <w:r>
-        <w:rPr>
-          <w:rFonts w:ascii="Segoe UI" w:hAnsi="Segoe UI" w:cs="Segoe UI"/>
-        </w:rPr>
-        <w:t>Intiuition</w:t>
+      <w:bookmarkStart w:id="15" w:name="_Toc5481538"/>
+      <w:r>
+        <w:rPr>
+          <w:rFonts w:ascii="Segoe UI" w:hAnsi="Segoe UI" w:cs="Segoe UI"/>
+        </w:rPr>
+        <w:t>Discuss</w:t>
       </w:r>
       <w:bookmarkEnd w:id="15"/>
     </w:p>
     <w:p>
       <w:pPr>
-        <w:rPr>
-          <w:rFonts w:ascii="Segoe UI" w:hAnsi="Segoe UI" w:cs="Segoe UI"/>
-        </w:rPr>
-      </w:pPr>
-      <w:bookmarkStart w:id="16" w:name="_Toc5481536"/>
-      <w:r>
-        <w:rPr>
-          <w:rFonts w:ascii="Segoe UI" w:hAnsi="Segoe UI" w:cs="Segoe UI"/>
-        </w:rPr>
-        <w:t>Matlab code</w:t>
+        <w:pStyle w:val="Heading2"/>
+        <w:rPr>
+          <w:rFonts w:ascii="Segoe UI" w:hAnsi="Segoe UI" w:cs="Segoe UI"/>
+        </w:rPr>
+      </w:pPr>
+      <w:bookmarkStart w:id="16" w:name="_Toc5481539"/>
+      <w:r>
+        <w:rPr>
+          <w:rFonts w:ascii="Segoe UI" w:hAnsi="Segoe UI" w:cs="Segoe UI"/>
+        </w:rPr>
+        <w:t>Maximum</w:t>
       </w:r>
       <w:bookmarkEnd w:id="16"/>
     </w:p>
@@ -6752,12 +7514,12 @@
           <w:rFonts w:ascii="Segoe UI" w:hAnsi="Segoe UI" w:cs="Segoe UI"/>
         </w:rPr>
       </w:pPr>
-      <w:bookmarkStart w:id="17" w:name="_Toc5481537"/>
-      <w:r>
-        <w:rPr>
-          <w:rFonts w:ascii="Segoe UI" w:hAnsi="Segoe UI" w:cs="Segoe UI"/>
-        </w:rPr>
-        <w:t>Graphs</w:t>
+      <w:bookmarkStart w:id="17" w:name="_Toc5481540"/>
+      <w:r>
+        <w:rPr>
+          <w:rFonts w:ascii="Segoe UI" w:hAnsi="Segoe UI" w:cs="Segoe UI"/>
+        </w:rPr>
+        <w:t>Explanation</w:t>
       </w:r>
       <w:bookmarkEnd w:id="17"/>
     </w:p>
@@ -6767,28 +7529,27 @@
           <w:rFonts w:ascii="Segoe UI" w:hAnsi="Segoe UI" w:cs="Segoe UI"/>
         </w:rPr>
       </w:pPr>
-      <w:bookmarkStart w:id="18" w:name="_Toc5481538"/>
-      <w:r>
-        <w:rPr>
-          <w:rFonts w:ascii="Segoe UI" w:hAnsi="Segoe UI" w:cs="Segoe UI"/>
-        </w:rPr>
-        <w:t>Discuss</w:t>
+      <w:bookmarkStart w:id="18" w:name="_Toc5481541"/>
+      <w:r>
+        <w:rPr>
+          <w:rFonts w:ascii="Segoe UI" w:hAnsi="Segoe UI" w:cs="Segoe UI"/>
+        </w:rPr>
+        <w:t>Intiuition</w:t>
       </w:r>
       <w:bookmarkEnd w:id="18"/>
     </w:p>
     <w:p>
       <w:pPr>
-        <w:pStyle w:val="Heading2"/>
-        <w:rPr>
-          <w:rFonts w:ascii="Segoe UI" w:hAnsi="Segoe UI" w:cs="Segoe UI"/>
-        </w:rPr>
-      </w:pPr>
-      <w:bookmarkStart w:id="19" w:name="_Toc5481539"/>
-      <w:r>
-        <w:rPr>
-          <w:rFonts w:ascii="Segoe UI" w:hAnsi="Segoe UI" w:cs="Segoe UI"/>
-        </w:rPr>
-        <w:t>Maximum</w:t>
+        <w:rPr>
+          <w:rFonts w:ascii="Segoe UI" w:hAnsi="Segoe UI" w:cs="Segoe UI"/>
+        </w:rPr>
+      </w:pPr>
+      <w:bookmarkStart w:id="19" w:name="_Toc5481542"/>
+      <w:r>
+        <w:rPr>
+          <w:rFonts w:ascii="Segoe UI" w:hAnsi="Segoe UI" w:cs="Segoe UI"/>
+        </w:rPr>
+        <w:t>Matlab code</w:t>
       </w:r>
       <w:bookmarkEnd w:id="19"/>
     </w:p>
@@ -6798,12 +7559,13 @@
           <w:rFonts w:ascii="Segoe UI" w:hAnsi="Segoe UI" w:cs="Segoe UI"/>
         </w:rPr>
       </w:pPr>
-      <w:bookmarkStart w:id="20" w:name="_Toc5481540"/>
-      <w:r>
-        <w:rPr>
-          <w:rFonts w:ascii="Segoe UI" w:hAnsi="Segoe UI" w:cs="Segoe UI"/>
-        </w:rPr>
-        <w:t>Explanation</w:t>
+      <w:bookmarkStart w:id="20" w:name="_Toc5481543"/>
+      <w:r>
+        <w:rPr>
+          <w:rFonts w:ascii="Segoe UI" w:hAnsi="Segoe UI" w:cs="Segoe UI"/>
+        </w:rPr>
+        <w:lastRenderedPageBreak/>
+        <w:t>Graphs</w:t>
       </w:r>
       <w:bookmarkEnd w:id="20"/>
     </w:p>
@@ -6813,42 +7575,56 @@
           <w:rFonts w:ascii="Segoe UI" w:hAnsi="Segoe UI" w:cs="Segoe UI"/>
         </w:rPr>
       </w:pPr>
-      <w:bookmarkStart w:id="21" w:name="_Toc5481541"/>
-      <w:r>
-        <w:rPr>
-          <w:rFonts w:ascii="Segoe UI" w:hAnsi="Segoe UI" w:cs="Segoe UI"/>
-        </w:rPr>
-        <w:t>Intiuition</w:t>
+      <w:bookmarkStart w:id="21" w:name="_Toc5481544"/>
+      <w:r>
+        <w:rPr>
+          <w:rFonts w:ascii="Segoe UI" w:hAnsi="Segoe UI" w:cs="Segoe UI"/>
+        </w:rPr>
+        <w:t>Discuss</w:t>
       </w:r>
       <w:bookmarkEnd w:id="21"/>
     </w:p>
     <w:p>
       <w:pPr>
-        <w:rPr>
-          <w:rFonts w:ascii="Segoe UI" w:hAnsi="Segoe UI" w:cs="Segoe UI"/>
-        </w:rPr>
-      </w:pPr>
-      <w:bookmarkStart w:id="22" w:name="_Toc5481542"/>
-      <w:r>
-        <w:rPr>
-          <w:rFonts w:ascii="Segoe UI" w:hAnsi="Segoe UI" w:cs="Segoe UI"/>
-        </w:rPr>
-        <w:t>Matlab code</w:t>
+        <w:pStyle w:val="Heading1"/>
+        <w:rPr>
+          <w:rFonts w:ascii="Segoe UI" w:hAnsi="Segoe UI" w:cs="Segoe UI"/>
+        </w:rPr>
+      </w:pPr>
+      <w:bookmarkStart w:id="22" w:name="_Toc5481551"/>
+      <w:r>
+        <w:rPr>
+          <w:rFonts w:ascii="Segoe UI" w:hAnsi="Segoe UI" w:cs="Segoe UI"/>
+        </w:rPr>
+        <w:t xml:space="preserve">Phase </w:t>
+      </w:r>
+      <w:r>
+        <w:rPr>
+          <w:rFonts w:ascii="Segoe UI" w:hAnsi="Segoe UI" w:cs="Segoe UI"/>
+        </w:rPr>
+        <w:t>3:</w:t>
+      </w:r>
+      <w:r>
+        <w:rPr>
+          <w:rFonts w:ascii="Segoe UI" w:hAnsi="Segoe UI" w:cs="Segoe UI"/>
+        </w:rPr>
+        <w:t xml:space="preserve"> Feature Selection</w:t>
       </w:r>
       <w:bookmarkEnd w:id="22"/>
     </w:p>
     <w:p>
       <w:pPr>
-        <w:rPr>
-          <w:rFonts w:ascii="Segoe UI" w:hAnsi="Segoe UI" w:cs="Segoe UI"/>
-        </w:rPr>
-      </w:pPr>
-      <w:bookmarkStart w:id="23" w:name="_Toc5481543"/>
-      <w:r>
-        <w:rPr>
-          <w:rFonts w:ascii="Segoe UI" w:hAnsi="Segoe UI" w:cs="Segoe UI"/>
-        </w:rPr>
-        <w:t>Graphs</w:t>
+        <w:pStyle w:val="Heading2"/>
+        <w:rPr>
+          <w:rFonts w:ascii="Segoe UI" w:hAnsi="Segoe UI" w:cs="Segoe UI"/>
+        </w:rPr>
+      </w:pPr>
+      <w:bookmarkStart w:id="23" w:name="_Toc5481552"/>
+      <w:r>
+        <w:rPr>
+          <w:rFonts w:ascii="Segoe UI" w:hAnsi="Segoe UI" w:cs="Segoe UI"/>
+        </w:rPr>
+        <w:t>Arranging the Feature Matrix</w:t>
       </w:r>
       <w:bookmarkEnd w:id="23"/>
     </w:p>
@@ -6858,56 +7634,66 @@
           <w:rFonts w:ascii="Segoe UI" w:hAnsi="Segoe UI" w:cs="Segoe UI"/>
         </w:rPr>
       </w:pPr>
-      <w:bookmarkStart w:id="24" w:name="_Toc5481544"/>
-      <w:r>
-        <w:rPr>
-          <w:rFonts w:ascii="Segoe UI" w:hAnsi="Segoe UI" w:cs="Segoe UI"/>
-        </w:rPr>
-        <w:t>Discuss</w:t>
+    </w:p>
+    <w:p>
+      <w:pPr>
+        <w:pStyle w:val="Heading2"/>
+        <w:rPr>
+          <w:rFonts w:ascii="Segoe UI" w:hAnsi="Segoe UI" w:cs="Segoe UI"/>
+        </w:rPr>
+      </w:pPr>
+      <w:bookmarkStart w:id="24" w:name="_Toc5481553"/>
+      <w:r>
+        <w:rPr>
+          <w:rFonts w:ascii="Segoe UI" w:hAnsi="Segoe UI" w:cs="Segoe UI"/>
+        </w:rPr>
+        <w:t>Execution of PCA</w:t>
       </w:r>
       <w:bookmarkEnd w:id="24"/>
     </w:p>
     <w:p>
       <w:pPr>
-        <w:pStyle w:val="Heading1"/>
-        <w:rPr>
-          <w:rFonts w:ascii="Segoe UI" w:hAnsi="Segoe UI" w:cs="Segoe UI"/>
-        </w:rPr>
-      </w:pPr>
-      <w:bookmarkStart w:id="25" w:name="_Toc5481551"/>
-      <w:r>
-        <w:rPr>
-          <w:rFonts w:ascii="Segoe UI" w:hAnsi="Segoe UI" w:cs="Segoe UI"/>
-        </w:rPr>
-        <w:t xml:space="preserve">Phase </w:t>
-      </w:r>
-      <w:r>
-        <w:rPr>
-          <w:rFonts w:ascii="Segoe UI" w:hAnsi="Segoe UI" w:cs="Segoe UI"/>
-        </w:rPr>
-        <w:t>3:</w:t>
-      </w:r>
-      <w:r>
-        <w:rPr>
-          <w:rFonts w:ascii="Segoe UI" w:hAnsi="Segoe UI" w:cs="Segoe UI"/>
-        </w:rPr>
-        <w:t xml:space="preserve"> Feature Selection</w:t>
+        <w:rPr>
+          <w:rFonts w:ascii="Segoe UI" w:hAnsi="Segoe UI" w:cs="Segoe UI"/>
+        </w:rPr>
+      </w:pPr>
+    </w:p>
+    <w:p>
+      <w:pPr>
+        <w:pStyle w:val="Heading2"/>
+        <w:rPr>
+          <w:rFonts w:ascii="Segoe UI" w:hAnsi="Segoe UI" w:cs="Segoe UI"/>
+        </w:rPr>
+      </w:pPr>
+      <w:bookmarkStart w:id="25" w:name="_Toc5481554"/>
+      <w:r>
+        <w:rPr>
+          <w:rFonts w:ascii="Segoe UI" w:hAnsi="Segoe UI" w:cs="Segoe UI"/>
+        </w:rPr>
+        <w:t>PCA eigenvectors</w:t>
       </w:r>
       <w:bookmarkEnd w:id="25"/>
     </w:p>
     <w:p>
       <w:pPr>
+        <w:rPr>
+          <w:rFonts w:ascii="Segoe UI" w:hAnsi="Segoe UI" w:cs="Segoe UI"/>
+        </w:rPr>
+      </w:pPr>
+    </w:p>
+    <w:p>
+      <w:pPr>
         <w:pStyle w:val="Heading2"/>
         <w:rPr>
           <w:rFonts w:ascii="Segoe UI" w:hAnsi="Segoe UI" w:cs="Segoe UI"/>
         </w:rPr>
       </w:pPr>
-      <w:bookmarkStart w:id="26" w:name="_Toc5481552"/>
-      <w:r>
-        <w:rPr>
-          <w:rFonts w:ascii="Segoe UI" w:hAnsi="Segoe UI" w:cs="Segoe UI"/>
-        </w:rPr>
-        <w:t>Arranging the Feature Matrix</w:t>
+      <w:bookmarkStart w:id="26" w:name="_Toc5481555"/>
+      <w:r>
+        <w:rPr>
+          <w:rFonts w:ascii="Segoe UI" w:hAnsi="Segoe UI" w:cs="Segoe UI"/>
+        </w:rPr>
+        <w:t>PCA results</w:t>
       </w:r>
       <w:bookmarkEnd w:id="26"/>
     </w:p>
@@ -6925,86 +7711,17 @@
           <w:rFonts w:ascii="Segoe UI" w:hAnsi="Segoe UI" w:cs="Segoe UI"/>
         </w:rPr>
       </w:pPr>
-      <w:bookmarkStart w:id="27" w:name="_Toc5481553"/>
-      <w:r>
-        <w:rPr>
-          <w:rFonts w:ascii="Segoe UI" w:hAnsi="Segoe UI" w:cs="Segoe UI"/>
-        </w:rPr>
-        <w:t>Execution of PCA</w:t>
+      <w:bookmarkStart w:id="27" w:name="_Toc5481556"/>
+      <w:r>
+        <w:rPr>
+          <w:rFonts w:ascii="Segoe UI" w:hAnsi="Segoe UI" w:cs="Segoe UI"/>
+        </w:rPr>
+        <w:t>PCA comments</w:t>
       </w:r>
       <w:bookmarkEnd w:id="27"/>
     </w:p>
-    <w:p>
-      <w:pPr>
-        <w:rPr>
-          <w:rFonts w:ascii="Segoe UI" w:hAnsi="Segoe UI" w:cs="Segoe UI"/>
-        </w:rPr>
-      </w:pPr>
-    </w:p>
-    <w:p>
-      <w:pPr>
-        <w:pStyle w:val="Heading2"/>
-        <w:rPr>
-          <w:rFonts w:ascii="Segoe UI" w:hAnsi="Segoe UI" w:cs="Segoe UI"/>
-        </w:rPr>
-      </w:pPr>
-      <w:bookmarkStart w:id="28" w:name="_Toc5481554"/>
-      <w:r>
-        <w:rPr>
-          <w:rFonts w:ascii="Segoe UI" w:hAnsi="Segoe UI" w:cs="Segoe UI"/>
-        </w:rPr>
-        <w:t>PCA eigenvectors</w:t>
-      </w:r>
-      <w:bookmarkEnd w:id="28"/>
-    </w:p>
-    <w:p>
-      <w:pPr>
-        <w:rPr>
-          <w:rFonts w:ascii="Segoe UI" w:hAnsi="Segoe UI" w:cs="Segoe UI"/>
-        </w:rPr>
-      </w:pPr>
-    </w:p>
-    <w:p>
-      <w:pPr>
-        <w:pStyle w:val="Heading2"/>
-        <w:rPr>
-          <w:rFonts w:ascii="Segoe UI" w:hAnsi="Segoe UI" w:cs="Segoe UI"/>
-        </w:rPr>
-      </w:pPr>
-      <w:bookmarkStart w:id="29" w:name="_Toc5481555"/>
-      <w:r>
-        <w:rPr>
-          <w:rFonts w:ascii="Segoe UI" w:hAnsi="Segoe UI" w:cs="Segoe UI"/>
-        </w:rPr>
-        <w:t>PCA results</w:t>
-      </w:r>
-      <w:bookmarkEnd w:id="29"/>
-    </w:p>
-    <w:p>
-      <w:pPr>
-        <w:rPr>
-          <w:rFonts w:ascii="Segoe UI" w:hAnsi="Segoe UI" w:cs="Segoe UI"/>
-        </w:rPr>
-      </w:pPr>
-    </w:p>
-    <w:p>
-      <w:pPr>
-        <w:pStyle w:val="Heading2"/>
-        <w:rPr>
-          <w:rFonts w:ascii="Segoe UI" w:hAnsi="Segoe UI" w:cs="Segoe UI"/>
-        </w:rPr>
-      </w:pPr>
-      <w:bookmarkStart w:id="30" w:name="_Toc5481556"/>
-      <w:r>
-        <w:rPr>
-          <w:rFonts w:ascii="Segoe UI" w:hAnsi="Segoe UI" w:cs="Segoe UI"/>
-        </w:rPr>
-        <w:t>PCA comments</w:t>
-      </w:r>
-      <w:bookmarkEnd w:id="30"/>
-    </w:p>
     <w:sectPr>
-      <w:footerReference w:type="default" r:id="rId33"/>
+      <w:footerReference w:type="default" r:id="rId43"/>
       <w:pgSz w:w="12240" w:h="15840"/>
       <w:pgMar w:top="1440" w:right="1800" w:bottom="1440" w:left="1800" w:header="720" w:footer="720" w:gutter="0"/>
       <w:pgNumType w:start="0"/>
@@ -10403,7 +11120,7 @@
 </file>
 
 <file path=customXml/itemProps1.xml><?xml version="1.0" encoding="utf-8"?>
-<ds:datastoreItem xmlns:ds="http://schemas.openxmlformats.org/officeDocument/2006/customXml" ds:itemID="{0C08F4B0-9361-4122-8859-E11D73F848C1}">
+<ds:datastoreItem xmlns:ds="http://schemas.openxmlformats.org/officeDocument/2006/customXml" ds:itemID="{CF13100D-76AB-443F-81F7-AA30F47EB5B9}">
   <ds:schemaRefs>
     <ds:schemaRef ds:uri="http://schemas.openxmlformats.org/officeDocument/2006/bibliography"/>
   </ds:schemaRefs>

</xml_diff>

<commit_message>
updated report for min
</commit_message>
<xml_diff>
--- a/Assignment1_VEU.docx
+++ b/Assignment1_VEU.docx
@@ -7471,99 +7471,47 @@
           <w:rFonts w:ascii="Segoe UI" w:hAnsi="Segoe UI" w:cs="Segoe UI"/>
         </w:rPr>
       </w:pPr>
-      <w:bookmarkStart w:id="10" w:name="_GoBack"/>
-      <w:bookmarkEnd w:id="10"/>
-    </w:p>
-    <w:p>
-      <w:pPr>
-        <w:pStyle w:val="Heading2"/>
-        <w:rPr>
-          <w:rFonts w:ascii="Segoe UI" w:hAnsi="Segoe UI" w:cs="Segoe UI"/>
-        </w:rPr>
-      </w:pPr>
-      <w:bookmarkStart w:id="11" w:name="_Toc5481539"/>
-      <w:r>
-        <w:rPr>
-          <w:rFonts w:ascii="Segoe UI" w:hAnsi="Segoe UI" w:cs="Segoe UI"/>
-        </w:rPr>
-        <w:t>Maximum</w:t>
-      </w:r>
-      <w:bookmarkEnd w:id="11"/>
-    </w:p>
-    <w:p>
-      <w:pPr>
-        <w:rPr>
-          <w:rFonts w:ascii="Segoe UI" w:hAnsi="Segoe UI" w:cs="Segoe UI"/>
-        </w:rPr>
-      </w:pPr>
-      <w:r>
-        <w:rPr>
-          <w:rFonts w:ascii="Segoe UI" w:hAnsi="Segoe UI" w:cs="Segoe UI"/>
-        </w:rPr>
-        <w:t xml:space="preserve">The maximum calculation is simply taking the maximum values per sensor dimension per user. This data set can show </w:t>
-      </w:r>
-      <w:r>
-        <w:rPr>
-          <w:rFonts w:ascii="Segoe UI" w:hAnsi="Segoe UI" w:cs="Segoe UI"/>
-        </w:rPr>
-        <w:t xml:space="preserve">what the max value is per dimension and the distribution of that value and how it relates to eating and non-eating data. </w:t>
-      </w:r>
-      <w:r>
-        <w:rPr>
-          <w:rFonts w:ascii="Segoe UI" w:hAnsi="Segoe UI" w:cs="Segoe UI"/>
-        </w:rPr>
-        <w:t xml:space="preserve">The distribution of data in terms of the Orientation values I suspect will not vary as much as the other sensor values as eating data has a smaller range overall </w:t>
-      </w:r>
-      <w:r>
-        <w:rPr>
-          <w:rFonts w:ascii="Segoe UI" w:hAnsi="Segoe UI" w:cs="Segoe UI"/>
-        </w:rPr>
-        <w:t xml:space="preserve">of values than non-eating data. </w:t>
-      </w:r>
-    </w:p>
-    <w:p>
-      <w:pPr>
-        <w:rPr>
-          <w:rFonts w:ascii="Segoe UI" w:hAnsi="Segoe UI" w:cs="Segoe UI"/>
-        </w:rPr>
-      </w:pPr>
-      <w:r>
-        <w:rPr>
-          <w:rFonts w:ascii="Segoe UI" w:hAnsi="Segoe UI" w:cs="Segoe UI"/>
-        </w:rPr>
-        <w:t xml:space="preserve">The Max values were extracted using MATLAB and graphed. </w:t>
-      </w:r>
-    </w:p>
-    <w:p>
-      <w:pPr>
-        <w:rPr>
-          <w:rFonts w:ascii="Segoe UI" w:hAnsi="Segoe UI" w:cs="Segoe UI"/>
-        </w:rPr>
-      </w:pPr>
-      <w:r>
-        <w:rPr>
-          <w:rFonts w:ascii="Segoe UI" w:hAnsi="Segoe UI" w:cs="Segoe UI"/>
-        </w:rPr>
-        <w:lastRenderedPageBreak/>
-        <w:t xml:space="preserve">As suspected, the </w:t>
-      </w:r>
-      <w:r>
-        <w:rPr>
-          <w:rFonts w:ascii="Segoe UI" w:hAnsi="Segoe UI" w:cs="Segoe UI"/>
-        </w:rPr>
-        <w:t>Orientation</w:t>
-      </w:r>
-      <w:r>
-        <w:rPr>
-          <w:rFonts w:ascii="Segoe UI" w:hAnsi="Segoe UI" w:cs="Segoe UI"/>
-        </w:rPr>
-        <w:t xml:space="preserve"> dimensions did not show a large distribution of maximum values as well as the Acceleration X sensor. The other dimensions showed a variance which can be used to say that </w:t>
-      </w:r>
-      <w:r>
-        <w:rPr>
-          <w:rFonts w:ascii="Segoe UI" w:hAnsi="Segoe UI" w:cs="Segoe UI"/>
-        </w:rPr>
-        <w:t xml:space="preserve">typically non-eating actions have higher maximum values. </w:t>
+      <w:r>
+        <w:rPr>
+          <w:rFonts w:ascii="Segoe UI" w:hAnsi="Segoe UI" w:cs="Segoe UI"/>
+        </w:rPr>
+        <w:t xml:space="preserve">The distribution on the graphs shows that for the dimensions such as Orientation there was not much of a difference, this tells me that in terms of range and with the range and maximum graphs that the </w:t>
+      </w:r>
+      <w:r>
+        <w:rPr>
+          <w:rFonts w:ascii="Segoe UI" w:hAnsi="Segoe UI" w:cs="Segoe UI"/>
+        </w:rPr>
+        <w:t xml:space="preserve">Orientation values for X, Y, Z and W did not have much variance and cannot accurately distinguish between eating and non-eating actions. However, </w:t>
+      </w:r>
+      <w:r>
+        <w:rPr>
+          <w:rFonts w:ascii="Segoe UI" w:hAnsi="Segoe UI" w:cs="Segoe UI"/>
+        </w:rPr>
+        <w:t xml:space="preserve">the sensor dimensions for Acceleration and Gyroscope showed a variance in </w:t>
+      </w:r>
+      <w:r>
+        <w:rPr>
+          <w:rFonts w:ascii="Segoe UI" w:hAnsi="Segoe UI" w:cs="Segoe UI"/>
+        </w:rPr>
+        <w:t>minimum</w:t>
+      </w:r>
+      <w:r>
+        <w:rPr>
+          <w:rFonts w:ascii="Segoe UI" w:hAnsi="Segoe UI" w:cs="Segoe UI"/>
+        </w:rPr>
+        <w:t xml:space="preserve"> values where </w:t>
+      </w:r>
+      <w:r>
+        <w:rPr>
+          <w:rFonts w:ascii="Segoe UI" w:hAnsi="Segoe UI" w:cs="Segoe UI"/>
+        </w:rPr>
+        <w:t xml:space="preserve">eating actions were always a larger value than the minimums of non-eating actions. This shows, along with the maximum graphs, that the range for these </w:t>
+      </w:r>
+      <w:r>
+        <w:rPr>
+          <w:rFonts w:ascii="Segoe UI" w:hAnsi="Segoe UI" w:cs="Segoe UI"/>
+        </w:rPr>
+        <w:t xml:space="preserve">sensor dimensions is much larger in non-eating actions possibly due to more movement in general versus a typical eating action. </w:t>
       </w:r>
     </w:p>
     <w:tbl>
@@ -7597,16 +7545,18 @@
                 <w:rFonts w:ascii="Segoe UI" w:hAnsi="Segoe UI" w:cs="Segoe UI"/>
               </w:rPr>
             </w:pPr>
-            <w:r>
-              <w:rPr>
-                <w:rFonts w:ascii="Segoe UI" w:hAnsi="Segoe UI" w:cs="Segoe UI"/>
-                <w:noProof/>
-              </w:rPr>
+            <w:bookmarkStart w:id="10" w:name="_GoBack" w:colFirst="2" w:colLast="2"/>
+            <w:r>
+              <w:rPr>
+                <w:rFonts w:ascii="Segoe UI" w:hAnsi="Segoe UI" w:cs="Segoe UI"/>
+                <w:noProof/>
+              </w:rPr>
+              <w:lastRenderedPageBreak/>
               <w:drawing>
-                <wp:inline distT="0" distB="0" distL="0" distR="0" wp14:anchorId="276139F9" wp14:editId="57F9BCD4">
+                <wp:inline distT="0" distB="0" distL="0" distR="0" wp14:anchorId="5DE7F21B" wp14:editId="263FD8DE">
                   <wp:extent cx="2438400" cy="1828800"/>
                   <wp:effectExtent l="0" t="0" r="0" b="0"/>
-                  <wp:docPr id="28" name="Picture 28"/>
+                  <wp:docPr id="47" name="Picture 47"/>
                   <wp:cNvGraphicFramePr>
                     <a:graphicFrameLocks xmlns:a="http://schemas.openxmlformats.org/drawingml/2006/main" noChangeAspect="1"/>
                   </wp:cNvGraphicFramePr>
@@ -7614,7 +7564,7 @@
                     <a:graphicData uri="http://schemas.openxmlformats.org/drawingml/2006/picture">
                       <pic:pic xmlns:pic="http://schemas.openxmlformats.org/drawingml/2006/picture">
                         <pic:nvPicPr>
-                          <pic:cNvPr id="0" name="Picture 1"/>
+                          <pic:cNvPr id="0" name="Picture 2"/>
                           <pic:cNvPicPr>
                             <a:picLocks noChangeAspect="1" noChangeArrowheads="1"/>
                           </pic:cNvPicPr>
@@ -7671,10 +7621,10 @@
                 <w:noProof/>
               </w:rPr>
               <w:drawing>
-                <wp:inline distT="0" distB="0" distL="0" distR="0" wp14:anchorId="482A3500" wp14:editId="16402003">
+                <wp:inline distT="0" distB="0" distL="0" distR="0" wp14:anchorId="66B6E1C9" wp14:editId="1100DBDA">
                   <wp:extent cx="2438400" cy="1828800"/>
                   <wp:effectExtent l="0" t="0" r="0" b="0"/>
-                  <wp:docPr id="29" name="Picture 29"/>
+                  <wp:docPr id="48" name="Picture 48"/>
                   <wp:cNvGraphicFramePr>
                     <a:graphicFrameLocks xmlns:a="http://schemas.openxmlformats.org/drawingml/2006/main" noChangeAspect="1"/>
                   </wp:cNvGraphicFramePr>
@@ -7682,7 +7632,7 @@
                     <a:graphicData uri="http://schemas.openxmlformats.org/drawingml/2006/picture">
                       <pic:pic xmlns:pic="http://schemas.openxmlformats.org/drawingml/2006/picture">
                         <pic:nvPicPr>
-                          <pic:cNvPr id="0" name="Picture 2"/>
+                          <pic:cNvPr id="0" name="Picture 3"/>
                           <pic:cNvPicPr>
                             <a:picLocks noChangeAspect="1" noChangeArrowheads="1"/>
                           </pic:cNvPicPr>
@@ -7741,10 +7691,10 @@
                 <w:noProof/>
               </w:rPr>
               <w:drawing>
-                <wp:inline distT="0" distB="0" distL="0" distR="0" wp14:anchorId="719CD99B" wp14:editId="29550672">
+                <wp:inline distT="0" distB="0" distL="0" distR="0" wp14:anchorId="5ED60629" wp14:editId="53B72EFB">
                   <wp:extent cx="2438400" cy="1828800"/>
                   <wp:effectExtent l="0" t="0" r="0" b="0"/>
-                  <wp:docPr id="30" name="Picture 30"/>
+                  <wp:docPr id="49" name="Picture 49"/>
                   <wp:cNvGraphicFramePr>
                     <a:graphicFrameLocks xmlns:a="http://schemas.openxmlformats.org/drawingml/2006/main" noChangeAspect="1"/>
                   </wp:cNvGraphicFramePr>
@@ -7752,7 +7702,7 @@
                     <a:graphicData uri="http://schemas.openxmlformats.org/drawingml/2006/picture">
                       <pic:pic xmlns:pic="http://schemas.openxmlformats.org/drawingml/2006/picture">
                         <pic:nvPicPr>
-                          <pic:cNvPr id="0" name="Picture 3"/>
+                          <pic:cNvPr id="0" name="Picture 4"/>
                           <pic:cNvPicPr>
                             <a:picLocks noChangeAspect="1" noChangeArrowheads="1"/>
                           </pic:cNvPicPr>
@@ -7809,10 +7759,10 @@
                 <w:noProof/>
               </w:rPr>
               <w:drawing>
-                <wp:inline distT="0" distB="0" distL="0" distR="0" wp14:anchorId="3FD749ED" wp14:editId="413BE88E">
+                <wp:inline distT="0" distB="0" distL="0" distR="0" wp14:anchorId="55FDACD8" wp14:editId="7FDCBCFF">
                   <wp:extent cx="2438400" cy="1828800"/>
                   <wp:effectExtent l="0" t="0" r="0" b="0"/>
-                  <wp:docPr id="31" name="Picture 31"/>
+                  <wp:docPr id="50" name="Picture 50"/>
                   <wp:cNvGraphicFramePr>
                     <a:graphicFrameLocks xmlns:a="http://schemas.openxmlformats.org/drawingml/2006/main" noChangeAspect="1"/>
                   </wp:cNvGraphicFramePr>
@@ -7820,7 +7770,7 @@
                     <a:graphicData uri="http://schemas.openxmlformats.org/drawingml/2006/picture">
                       <pic:pic xmlns:pic="http://schemas.openxmlformats.org/drawingml/2006/picture">
                         <pic:nvPicPr>
-                          <pic:cNvPr id="0" name="Picture 4"/>
+                          <pic:cNvPr id="0" name="Picture 5"/>
                           <pic:cNvPicPr>
                             <a:picLocks noChangeAspect="1" noChangeArrowheads="1"/>
                           </pic:cNvPicPr>
@@ -7879,10 +7829,10 @@
                 <w:noProof/>
               </w:rPr>
               <w:drawing>
-                <wp:inline distT="0" distB="0" distL="0" distR="0" wp14:anchorId="1810913F" wp14:editId="4EA0CFF0">
+                <wp:inline distT="0" distB="0" distL="0" distR="0" wp14:anchorId="57F32FAD" wp14:editId="2778DFFC">
                   <wp:extent cx="2438400" cy="1828800"/>
                   <wp:effectExtent l="0" t="0" r="0" b="0"/>
-                  <wp:docPr id="32" name="Picture 32"/>
+                  <wp:docPr id="51" name="Picture 51"/>
                   <wp:cNvGraphicFramePr>
                     <a:graphicFrameLocks xmlns:a="http://schemas.openxmlformats.org/drawingml/2006/main" noChangeAspect="1"/>
                   </wp:cNvGraphicFramePr>
@@ -7890,7 +7840,7 @@
                     <a:graphicData uri="http://schemas.openxmlformats.org/drawingml/2006/picture">
                       <pic:pic xmlns:pic="http://schemas.openxmlformats.org/drawingml/2006/picture">
                         <pic:nvPicPr>
-                          <pic:cNvPr id="0" name="Picture 5"/>
+                          <pic:cNvPr id="0" name="Picture 6"/>
                           <pic:cNvPicPr>
                             <a:picLocks noChangeAspect="1" noChangeArrowheads="1"/>
                           </pic:cNvPicPr>
@@ -7947,10 +7897,10 @@
                 <w:noProof/>
               </w:rPr>
               <w:drawing>
-                <wp:inline distT="0" distB="0" distL="0" distR="0" wp14:anchorId="041821FE" wp14:editId="2CDCBE81">
+                <wp:inline distT="0" distB="0" distL="0" distR="0" wp14:anchorId="1D8BF098" wp14:editId="1C99CA3E">
                   <wp:extent cx="2438400" cy="1828800"/>
                   <wp:effectExtent l="0" t="0" r="0" b="0"/>
-                  <wp:docPr id="33" name="Picture 33"/>
+                  <wp:docPr id="52" name="Picture 52"/>
                   <wp:cNvGraphicFramePr>
                     <a:graphicFrameLocks xmlns:a="http://schemas.openxmlformats.org/drawingml/2006/main" noChangeAspect="1"/>
                   </wp:cNvGraphicFramePr>
@@ -7958,7 +7908,7 @@
                     <a:graphicData uri="http://schemas.openxmlformats.org/drawingml/2006/picture">
                       <pic:pic xmlns:pic="http://schemas.openxmlformats.org/drawingml/2006/picture">
                         <pic:nvPicPr>
-                          <pic:cNvPr id="0" name="Picture 6"/>
+                          <pic:cNvPr id="0" name="Picture 7"/>
                           <pic:cNvPicPr>
                             <a:picLocks noChangeAspect="1" noChangeArrowheads="1"/>
                           </pic:cNvPicPr>
@@ -8016,12 +7966,11 @@
                 <w:rFonts w:ascii="Segoe UI" w:hAnsi="Segoe UI" w:cs="Segoe UI"/>
                 <w:noProof/>
               </w:rPr>
-              <w:lastRenderedPageBreak/>
               <w:drawing>
-                <wp:inline distT="0" distB="0" distL="0" distR="0" wp14:anchorId="4D0E18A9" wp14:editId="30D4F6C5">
+                <wp:inline distT="0" distB="0" distL="0" distR="0" wp14:anchorId="4C801627" wp14:editId="68DEC6C8">
                   <wp:extent cx="2438400" cy="1828800"/>
                   <wp:effectExtent l="0" t="0" r="0" b="0"/>
-                  <wp:docPr id="35" name="Picture 35"/>
+                  <wp:docPr id="54" name="Picture 54"/>
                   <wp:cNvGraphicFramePr>
                     <a:graphicFrameLocks xmlns:a="http://schemas.openxmlformats.org/drawingml/2006/main" noChangeAspect="1"/>
                   </wp:cNvGraphicFramePr>
@@ -8029,7 +7978,7 @@
                     <a:graphicData uri="http://schemas.openxmlformats.org/drawingml/2006/picture">
                       <pic:pic xmlns:pic="http://schemas.openxmlformats.org/drawingml/2006/picture">
                         <pic:nvPicPr>
-                          <pic:cNvPr id="0" name="Picture 8"/>
+                          <pic:cNvPr id="0" name="Picture 9"/>
                           <pic:cNvPicPr>
                             <a:picLocks noChangeAspect="1" noChangeArrowheads="1"/>
                           </pic:cNvPicPr>
@@ -8086,10 +8035,10 @@
                 <w:noProof/>
               </w:rPr>
               <w:drawing>
-                <wp:inline distT="0" distB="0" distL="0" distR="0" wp14:anchorId="6874903D" wp14:editId="5ACE6321">
+                <wp:inline distT="0" distB="0" distL="0" distR="0" wp14:anchorId="09D5DCD9" wp14:editId="6C863743">
                   <wp:extent cx="2438400" cy="1828800"/>
                   <wp:effectExtent l="0" t="0" r="0" b="0"/>
-                  <wp:docPr id="44" name="Picture 44"/>
+                  <wp:docPr id="55" name="Picture 55"/>
                   <wp:cNvGraphicFramePr>
                     <a:graphicFrameLocks xmlns:a="http://schemas.openxmlformats.org/drawingml/2006/main" noChangeAspect="1"/>
                   </wp:cNvGraphicFramePr>
@@ -8097,7 +8046,7 @@
                     <a:graphicData uri="http://schemas.openxmlformats.org/drawingml/2006/picture">
                       <pic:pic xmlns:pic="http://schemas.openxmlformats.org/drawingml/2006/picture">
                         <pic:nvPicPr>
-                          <pic:cNvPr id="0" name="Picture 9"/>
+                          <pic:cNvPr id="0" name="Picture 10"/>
                           <pic:cNvPicPr>
                             <a:picLocks noChangeAspect="1" noChangeArrowheads="1"/>
                           </pic:cNvPicPr>
@@ -8155,11 +8104,12 @@
                 <w:rFonts w:ascii="Segoe UI" w:hAnsi="Segoe UI" w:cs="Segoe UI"/>
                 <w:noProof/>
               </w:rPr>
+              <w:lastRenderedPageBreak/>
               <w:drawing>
-                <wp:inline distT="0" distB="0" distL="0" distR="0" wp14:anchorId="7184D8EC" wp14:editId="1082DCFC">
+                <wp:inline distT="0" distB="0" distL="0" distR="0" wp14:anchorId="06C864A6" wp14:editId="50C9D8B8">
                   <wp:extent cx="2438400" cy="1828800"/>
                   <wp:effectExtent l="0" t="0" r="0" b="0"/>
-                  <wp:docPr id="45" name="Picture 45"/>
+                  <wp:docPr id="46" name="Picture 46"/>
                   <wp:cNvGraphicFramePr>
                     <a:graphicFrameLocks xmlns:a="http://schemas.openxmlformats.org/drawingml/2006/main" noChangeAspect="1"/>
                   </wp:cNvGraphicFramePr>
@@ -8167,7 +8117,7 @@
                     <a:graphicData uri="http://schemas.openxmlformats.org/drawingml/2006/picture">
                       <pic:pic xmlns:pic="http://schemas.openxmlformats.org/drawingml/2006/picture">
                         <pic:nvPicPr>
-                          <pic:cNvPr id="0" name="Picture 10"/>
+                          <pic:cNvPr id="0" name="Picture 1"/>
                           <pic:cNvPicPr>
                             <a:picLocks noChangeAspect="1" noChangeArrowheads="1"/>
                           </pic:cNvPicPr>
@@ -8224,10 +8174,10 @@
                 <w:noProof/>
               </w:rPr>
               <w:drawing>
-                <wp:inline distT="0" distB="0" distL="0" distR="0" wp14:anchorId="6BD7DD6B" wp14:editId="5356488F">
+                <wp:inline distT="0" distB="0" distL="0" distR="0" wp14:anchorId="42EA123F" wp14:editId="28CAD5B4">
                   <wp:extent cx="2438400" cy="1828800"/>
                   <wp:effectExtent l="0" t="0" r="0" b="0"/>
-                  <wp:docPr id="34" name="Picture 34"/>
+                  <wp:docPr id="53" name="Picture 53"/>
                   <wp:cNvGraphicFramePr>
                     <a:graphicFrameLocks xmlns:a="http://schemas.openxmlformats.org/drawingml/2006/main" noChangeAspect="1"/>
                   </wp:cNvGraphicFramePr>
@@ -8235,7 +8185,7 @@
                     <a:graphicData uri="http://schemas.openxmlformats.org/drawingml/2006/picture">
                       <pic:pic xmlns:pic="http://schemas.openxmlformats.org/drawingml/2006/picture">
                         <pic:nvPicPr>
-                          <pic:cNvPr id="0" name="Picture 7"/>
+                          <pic:cNvPr id="0" name="Picture 8"/>
                           <pic:cNvPicPr>
                             <a:picLocks noChangeAspect="1" noChangeArrowheads="1"/>
                           </pic:cNvPicPr>
@@ -8275,6 +8225,822 @@
           </w:p>
         </w:tc>
       </w:tr>
+      <w:bookmarkEnd w:id="10"/>
+    </w:tbl>
+    <w:p>
+      <w:pPr>
+        <w:rPr>
+          <w:rFonts w:ascii="Segoe UI" w:hAnsi="Segoe UI" w:cs="Segoe UI"/>
+        </w:rPr>
+      </w:pPr>
+    </w:p>
+    <w:p>
+      <w:pPr>
+        <w:rPr>
+          <w:rFonts w:ascii="Segoe UI" w:hAnsi="Segoe UI" w:cs="Segoe UI"/>
+        </w:rPr>
+      </w:pPr>
+    </w:p>
+    <w:p>
+      <w:pPr>
+        <w:pStyle w:val="Heading2"/>
+        <w:rPr>
+          <w:rFonts w:ascii="Segoe UI" w:hAnsi="Segoe UI" w:cs="Segoe UI"/>
+        </w:rPr>
+      </w:pPr>
+      <w:bookmarkStart w:id="11" w:name="_Toc5481539"/>
+      <w:r>
+        <w:rPr>
+          <w:rFonts w:ascii="Segoe UI" w:hAnsi="Segoe UI" w:cs="Segoe UI"/>
+        </w:rPr>
+        <w:t>Maximum</w:t>
+      </w:r>
+      <w:bookmarkEnd w:id="11"/>
+    </w:p>
+    <w:p>
+      <w:pPr>
+        <w:rPr>
+          <w:rFonts w:ascii="Segoe UI" w:hAnsi="Segoe UI" w:cs="Segoe UI"/>
+        </w:rPr>
+      </w:pPr>
+      <w:r>
+        <w:rPr>
+          <w:rFonts w:ascii="Segoe UI" w:hAnsi="Segoe UI" w:cs="Segoe UI"/>
+        </w:rPr>
+        <w:t xml:space="preserve">The maximum calculation is simply taking the maximum values per sensor dimension per user. This data set can show </w:t>
+      </w:r>
+      <w:r>
+        <w:rPr>
+          <w:rFonts w:ascii="Segoe UI" w:hAnsi="Segoe UI" w:cs="Segoe UI"/>
+        </w:rPr>
+        <w:t xml:space="preserve">what the max value is per dimension and the distribution of that value and how it relates to eating and non-eating data. </w:t>
+      </w:r>
+      <w:r>
+        <w:rPr>
+          <w:rFonts w:ascii="Segoe UI" w:hAnsi="Segoe UI" w:cs="Segoe UI"/>
+        </w:rPr>
+        <w:t xml:space="preserve">The distribution of data in terms of the Orientation values I suspect will not vary as much as the other sensor values as eating data has a smaller range overall </w:t>
+      </w:r>
+      <w:r>
+        <w:rPr>
+          <w:rFonts w:ascii="Segoe UI" w:hAnsi="Segoe UI" w:cs="Segoe UI"/>
+        </w:rPr>
+        <w:t xml:space="preserve">of values than non-eating data. </w:t>
+      </w:r>
+    </w:p>
+    <w:p>
+      <w:pPr>
+        <w:rPr>
+          <w:rFonts w:ascii="Segoe UI" w:hAnsi="Segoe UI" w:cs="Segoe UI"/>
+        </w:rPr>
+      </w:pPr>
+      <w:r>
+        <w:rPr>
+          <w:rFonts w:ascii="Segoe UI" w:hAnsi="Segoe UI" w:cs="Segoe UI"/>
+        </w:rPr>
+        <w:t xml:space="preserve">The Max values were extracted using MATLAB and graphed. </w:t>
+      </w:r>
+    </w:p>
+    <w:p>
+      <w:pPr>
+        <w:rPr>
+          <w:rFonts w:ascii="Segoe UI" w:hAnsi="Segoe UI" w:cs="Segoe UI"/>
+        </w:rPr>
+      </w:pPr>
+      <w:r>
+        <w:rPr>
+          <w:rFonts w:ascii="Segoe UI" w:hAnsi="Segoe UI" w:cs="Segoe UI"/>
+        </w:rPr>
+        <w:t xml:space="preserve">As suspected, the </w:t>
+      </w:r>
+      <w:r>
+        <w:rPr>
+          <w:rFonts w:ascii="Segoe UI" w:hAnsi="Segoe UI" w:cs="Segoe UI"/>
+        </w:rPr>
+        <w:t>Orientation</w:t>
+      </w:r>
+      <w:r>
+        <w:rPr>
+          <w:rFonts w:ascii="Segoe UI" w:hAnsi="Segoe UI" w:cs="Segoe UI"/>
+        </w:rPr>
+        <w:t xml:space="preserve"> dimensions did not show a large distribution of maximum values as well as the Acceleration X sensor. The other dimensions showed a variance which can be used to say that </w:t>
+      </w:r>
+      <w:r>
+        <w:rPr>
+          <w:rFonts w:ascii="Segoe UI" w:hAnsi="Segoe UI" w:cs="Segoe UI"/>
+        </w:rPr>
+        <w:t xml:space="preserve">typically non-eating actions have higher maximum values. </w:t>
+      </w:r>
+    </w:p>
+    <w:tbl>
+      <w:tblPr>
+        <w:tblStyle w:val="TableGrid"/>
+        <w:tblW w:w="0" w:type="auto"/>
+        <w:tblBorders>
+          <w:top w:val="none" w:sz="0" w:space="0" w:color="auto"/>
+          <w:left w:val="none" w:sz="0" w:space="0" w:color="auto"/>
+          <w:bottom w:val="none" w:sz="0" w:space="0" w:color="auto"/>
+          <w:right w:val="none" w:sz="0" w:space="0" w:color="auto"/>
+          <w:insideH w:val="none" w:sz="0" w:space="0" w:color="auto"/>
+          <w:insideV w:val="none" w:sz="0" w:space="0" w:color="auto"/>
+        </w:tblBorders>
+        <w:tblLook w:val="04A0" w:firstRow="1" w:lastRow="0" w:firstColumn="1" w:lastColumn="0" w:noHBand="0" w:noVBand="1"/>
+      </w:tblPr>
+      <w:tblGrid>
+        <w:gridCol w:w="4315"/>
+        <w:gridCol w:w="4315"/>
+      </w:tblGrid>
+      <w:tr>
+        <w:tc>
+          <w:tcPr>
+            <w:tcW w:w="4315" w:type="dxa"/>
+            <w:vAlign w:val="center"/>
+          </w:tcPr>
+          <w:p>
+            <w:pPr>
+              <w:jc w:val="center"/>
+              <w:rPr>
+                <w:rFonts w:ascii="Segoe UI" w:hAnsi="Segoe UI" w:cs="Segoe UI"/>
+              </w:rPr>
+            </w:pPr>
+            <w:r>
+              <w:rPr>
+                <w:rFonts w:ascii="Segoe UI" w:hAnsi="Segoe UI" w:cs="Segoe UI"/>
+                <w:noProof/>
+              </w:rPr>
+              <w:drawing>
+                <wp:inline distT="0" distB="0" distL="0" distR="0" wp14:anchorId="276139F9" wp14:editId="57F9BCD4">
+                  <wp:extent cx="2438400" cy="1828800"/>
+                  <wp:effectExtent l="0" t="0" r="0" b="0"/>
+                  <wp:docPr id="28" name="Picture 28"/>
+                  <wp:cNvGraphicFramePr>
+                    <a:graphicFrameLocks xmlns:a="http://schemas.openxmlformats.org/drawingml/2006/main" noChangeAspect="1"/>
+                  </wp:cNvGraphicFramePr>
+                  <a:graphic xmlns:a="http://schemas.openxmlformats.org/drawingml/2006/main">
+                    <a:graphicData uri="http://schemas.openxmlformats.org/drawingml/2006/picture">
+                      <pic:pic xmlns:pic="http://schemas.openxmlformats.org/drawingml/2006/picture">
+                        <pic:nvPicPr>
+                          <pic:cNvPr id="0" name="Picture 1"/>
+                          <pic:cNvPicPr>
+                            <a:picLocks noChangeAspect="1" noChangeArrowheads="1"/>
+                          </pic:cNvPicPr>
+                        </pic:nvPicPr>
+                        <pic:blipFill>
+                          <a:blip r:embed="rId53">
+                            <a:extLst>
+                              <a:ext uri="{28A0092B-C50C-407E-A947-70E740481C1C}">
+                                <a14:useLocalDpi xmlns:a14="http://schemas.microsoft.com/office/drawing/2010/main" val="0"/>
+                              </a:ext>
+                            </a:extLst>
+                          </a:blip>
+                          <a:srcRect/>
+                          <a:stretch>
+                            <a:fillRect/>
+                          </a:stretch>
+                        </pic:blipFill>
+                        <pic:spPr bwMode="auto">
+                          <a:xfrm>
+                            <a:off x="0" y="0"/>
+                            <a:ext cx="2438400" cy="1828800"/>
+                          </a:xfrm>
+                          <a:prstGeom prst="rect">
+                            <a:avLst/>
+                          </a:prstGeom>
+                          <a:noFill/>
+                          <a:ln>
+                            <a:noFill/>
+                          </a:ln>
+                        </pic:spPr>
+                      </pic:pic>
+                    </a:graphicData>
+                  </a:graphic>
+                </wp:inline>
+              </w:drawing>
+            </w:r>
+          </w:p>
+        </w:tc>
+        <w:tc>
+          <w:tcPr>
+            <w:tcW w:w="4315" w:type="dxa"/>
+            <w:vAlign w:val="center"/>
+          </w:tcPr>
+          <w:p>
+            <w:pPr>
+              <w:jc w:val="center"/>
+              <w:rPr>
+                <w:rFonts w:ascii="Segoe UI" w:hAnsi="Segoe UI" w:cs="Segoe UI"/>
+              </w:rPr>
+            </w:pPr>
+            <w:r>
+              <w:rPr>
+                <w:rFonts w:ascii="Segoe UI" w:hAnsi="Segoe UI" w:cs="Segoe UI"/>
+                <w:noProof/>
+              </w:rPr>
+              <w:drawing>
+                <wp:inline distT="0" distB="0" distL="0" distR="0" wp14:anchorId="482A3500" wp14:editId="16402003">
+                  <wp:extent cx="2438400" cy="1828800"/>
+                  <wp:effectExtent l="0" t="0" r="0" b="0"/>
+                  <wp:docPr id="29" name="Picture 29"/>
+                  <wp:cNvGraphicFramePr>
+                    <a:graphicFrameLocks xmlns:a="http://schemas.openxmlformats.org/drawingml/2006/main" noChangeAspect="1"/>
+                  </wp:cNvGraphicFramePr>
+                  <a:graphic xmlns:a="http://schemas.openxmlformats.org/drawingml/2006/main">
+                    <a:graphicData uri="http://schemas.openxmlformats.org/drawingml/2006/picture">
+                      <pic:pic xmlns:pic="http://schemas.openxmlformats.org/drawingml/2006/picture">
+                        <pic:nvPicPr>
+                          <pic:cNvPr id="0" name="Picture 2"/>
+                          <pic:cNvPicPr>
+                            <a:picLocks noChangeAspect="1" noChangeArrowheads="1"/>
+                          </pic:cNvPicPr>
+                        </pic:nvPicPr>
+                        <pic:blipFill>
+                          <a:blip r:embed="rId54">
+                            <a:extLst>
+                              <a:ext uri="{28A0092B-C50C-407E-A947-70E740481C1C}">
+                                <a14:useLocalDpi xmlns:a14="http://schemas.microsoft.com/office/drawing/2010/main" val="0"/>
+                              </a:ext>
+                            </a:extLst>
+                          </a:blip>
+                          <a:srcRect/>
+                          <a:stretch>
+                            <a:fillRect/>
+                          </a:stretch>
+                        </pic:blipFill>
+                        <pic:spPr bwMode="auto">
+                          <a:xfrm>
+                            <a:off x="0" y="0"/>
+                            <a:ext cx="2438400" cy="1828800"/>
+                          </a:xfrm>
+                          <a:prstGeom prst="rect">
+                            <a:avLst/>
+                          </a:prstGeom>
+                          <a:noFill/>
+                          <a:ln>
+                            <a:noFill/>
+                          </a:ln>
+                        </pic:spPr>
+                      </pic:pic>
+                    </a:graphicData>
+                  </a:graphic>
+                </wp:inline>
+              </w:drawing>
+            </w:r>
+          </w:p>
+        </w:tc>
+      </w:tr>
+      <w:tr>
+        <w:tc>
+          <w:tcPr>
+            <w:tcW w:w="4315" w:type="dxa"/>
+            <w:vAlign w:val="center"/>
+          </w:tcPr>
+          <w:p>
+            <w:pPr>
+              <w:jc w:val="center"/>
+              <w:rPr>
+                <w:rFonts w:ascii="Segoe UI" w:hAnsi="Segoe UI" w:cs="Segoe UI"/>
+              </w:rPr>
+            </w:pPr>
+            <w:r>
+              <w:rPr>
+                <w:rFonts w:ascii="Segoe UI" w:hAnsi="Segoe UI" w:cs="Segoe UI"/>
+                <w:noProof/>
+              </w:rPr>
+              <w:lastRenderedPageBreak/>
+              <w:drawing>
+                <wp:inline distT="0" distB="0" distL="0" distR="0" wp14:anchorId="719CD99B" wp14:editId="29550672">
+                  <wp:extent cx="2438400" cy="1828800"/>
+                  <wp:effectExtent l="0" t="0" r="0" b="0"/>
+                  <wp:docPr id="30" name="Picture 30"/>
+                  <wp:cNvGraphicFramePr>
+                    <a:graphicFrameLocks xmlns:a="http://schemas.openxmlformats.org/drawingml/2006/main" noChangeAspect="1"/>
+                  </wp:cNvGraphicFramePr>
+                  <a:graphic xmlns:a="http://schemas.openxmlformats.org/drawingml/2006/main">
+                    <a:graphicData uri="http://schemas.openxmlformats.org/drawingml/2006/picture">
+                      <pic:pic xmlns:pic="http://schemas.openxmlformats.org/drawingml/2006/picture">
+                        <pic:nvPicPr>
+                          <pic:cNvPr id="0" name="Picture 3"/>
+                          <pic:cNvPicPr>
+                            <a:picLocks noChangeAspect="1" noChangeArrowheads="1"/>
+                          </pic:cNvPicPr>
+                        </pic:nvPicPr>
+                        <pic:blipFill>
+                          <a:blip r:embed="rId55">
+                            <a:extLst>
+                              <a:ext uri="{28A0092B-C50C-407E-A947-70E740481C1C}">
+                                <a14:useLocalDpi xmlns:a14="http://schemas.microsoft.com/office/drawing/2010/main" val="0"/>
+                              </a:ext>
+                            </a:extLst>
+                          </a:blip>
+                          <a:srcRect/>
+                          <a:stretch>
+                            <a:fillRect/>
+                          </a:stretch>
+                        </pic:blipFill>
+                        <pic:spPr bwMode="auto">
+                          <a:xfrm>
+                            <a:off x="0" y="0"/>
+                            <a:ext cx="2438400" cy="1828800"/>
+                          </a:xfrm>
+                          <a:prstGeom prst="rect">
+                            <a:avLst/>
+                          </a:prstGeom>
+                          <a:noFill/>
+                          <a:ln>
+                            <a:noFill/>
+                          </a:ln>
+                        </pic:spPr>
+                      </pic:pic>
+                    </a:graphicData>
+                  </a:graphic>
+                </wp:inline>
+              </w:drawing>
+            </w:r>
+          </w:p>
+        </w:tc>
+        <w:tc>
+          <w:tcPr>
+            <w:tcW w:w="4315" w:type="dxa"/>
+            <w:vAlign w:val="center"/>
+          </w:tcPr>
+          <w:p>
+            <w:pPr>
+              <w:jc w:val="center"/>
+              <w:rPr>
+                <w:rFonts w:ascii="Segoe UI" w:hAnsi="Segoe UI" w:cs="Segoe UI"/>
+              </w:rPr>
+            </w:pPr>
+            <w:r>
+              <w:rPr>
+                <w:rFonts w:ascii="Segoe UI" w:hAnsi="Segoe UI" w:cs="Segoe UI"/>
+                <w:noProof/>
+              </w:rPr>
+              <w:drawing>
+                <wp:inline distT="0" distB="0" distL="0" distR="0" wp14:anchorId="3FD749ED" wp14:editId="413BE88E">
+                  <wp:extent cx="2438400" cy="1828800"/>
+                  <wp:effectExtent l="0" t="0" r="0" b="0"/>
+                  <wp:docPr id="31" name="Picture 31"/>
+                  <wp:cNvGraphicFramePr>
+                    <a:graphicFrameLocks xmlns:a="http://schemas.openxmlformats.org/drawingml/2006/main" noChangeAspect="1"/>
+                  </wp:cNvGraphicFramePr>
+                  <a:graphic xmlns:a="http://schemas.openxmlformats.org/drawingml/2006/main">
+                    <a:graphicData uri="http://schemas.openxmlformats.org/drawingml/2006/picture">
+                      <pic:pic xmlns:pic="http://schemas.openxmlformats.org/drawingml/2006/picture">
+                        <pic:nvPicPr>
+                          <pic:cNvPr id="0" name="Picture 4"/>
+                          <pic:cNvPicPr>
+                            <a:picLocks noChangeAspect="1" noChangeArrowheads="1"/>
+                          </pic:cNvPicPr>
+                        </pic:nvPicPr>
+                        <pic:blipFill>
+                          <a:blip r:embed="rId56">
+                            <a:extLst>
+                              <a:ext uri="{28A0092B-C50C-407E-A947-70E740481C1C}">
+                                <a14:useLocalDpi xmlns:a14="http://schemas.microsoft.com/office/drawing/2010/main" val="0"/>
+                              </a:ext>
+                            </a:extLst>
+                          </a:blip>
+                          <a:srcRect/>
+                          <a:stretch>
+                            <a:fillRect/>
+                          </a:stretch>
+                        </pic:blipFill>
+                        <pic:spPr bwMode="auto">
+                          <a:xfrm>
+                            <a:off x="0" y="0"/>
+                            <a:ext cx="2438400" cy="1828800"/>
+                          </a:xfrm>
+                          <a:prstGeom prst="rect">
+                            <a:avLst/>
+                          </a:prstGeom>
+                          <a:noFill/>
+                          <a:ln>
+                            <a:noFill/>
+                          </a:ln>
+                        </pic:spPr>
+                      </pic:pic>
+                    </a:graphicData>
+                  </a:graphic>
+                </wp:inline>
+              </w:drawing>
+            </w:r>
+          </w:p>
+        </w:tc>
+      </w:tr>
+      <w:tr>
+        <w:tc>
+          <w:tcPr>
+            <w:tcW w:w="4315" w:type="dxa"/>
+            <w:vAlign w:val="center"/>
+          </w:tcPr>
+          <w:p>
+            <w:pPr>
+              <w:jc w:val="center"/>
+              <w:rPr>
+                <w:rFonts w:ascii="Segoe UI" w:hAnsi="Segoe UI" w:cs="Segoe UI"/>
+              </w:rPr>
+            </w:pPr>
+            <w:r>
+              <w:rPr>
+                <w:rFonts w:ascii="Segoe UI" w:hAnsi="Segoe UI" w:cs="Segoe UI"/>
+                <w:noProof/>
+              </w:rPr>
+              <w:drawing>
+                <wp:inline distT="0" distB="0" distL="0" distR="0" wp14:anchorId="1810913F" wp14:editId="4EA0CFF0">
+                  <wp:extent cx="2438400" cy="1828800"/>
+                  <wp:effectExtent l="0" t="0" r="0" b="0"/>
+                  <wp:docPr id="32" name="Picture 32"/>
+                  <wp:cNvGraphicFramePr>
+                    <a:graphicFrameLocks xmlns:a="http://schemas.openxmlformats.org/drawingml/2006/main" noChangeAspect="1"/>
+                  </wp:cNvGraphicFramePr>
+                  <a:graphic xmlns:a="http://schemas.openxmlformats.org/drawingml/2006/main">
+                    <a:graphicData uri="http://schemas.openxmlformats.org/drawingml/2006/picture">
+                      <pic:pic xmlns:pic="http://schemas.openxmlformats.org/drawingml/2006/picture">
+                        <pic:nvPicPr>
+                          <pic:cNvPr id="0" name="Picture 5"/>
+                          <pic:cNvPicPr>
+                            <a:picLocks noChangeAspect="1" noChangeArrowheads="1"/>
+                          </pic:cNvPicPr>
+                        </pic:nvPicPr>
+                        <pic:blipFill>
+                          <a:blip r:embed="rId57">
+                            <a:extLst>
+                              <a:ext uri="{28A0092B-C50C-407E-A947-70E740481C1C}">
+                                <a14:useLocalDpi xmlns:a14="http://schemas.microsoft.com/office/drawing/2010/main" val="0"/>
+                              </a:ext>
+                            </a:extLst>
+                          </a:blip>
+                          <a:srcRect/>
+                          <a:stretch>
+                            <a:fillRect/>
+                          </a:stretch>
+                        </pic:blipFill>
+                        <pic:spPr bwMode="auto">
+                          <a:xfrm>
+                            <a:off x="0" y="0"/>
+                            <a:ext cx="2438400" cy="1828800"/>
+                          </a:xfrm>
+                          <a:prstGeom prst="rect">
+                            <a:avLst/>
+                          </a:prstGeom>
+                          <a:noFill/>
+                          <a:ln>
+                            <a:noFill/>
+                          </a:ln>
+                        </pic:spPr>
+                      </pic:pic>
+                    </a:graphicData>
+                  </a:graphic>
+                </wp:inline>
+              </w:drawing>
+            </w:r>
+          </w:p>
+        </w:tc>
+        <w:tc>
+          <w:tcPr>
+            <w:tcW w:w="4315" w:type="dxa"/>
+            <w:vAlign w:val="center"/>
+          </w:tcPr>
+          <w:p>
+            <w:pPr>
+              <w:jc w:val="center"/>
+              <w:rPr>
+                <w:rFonts w:ascii="Segoe UI" w:hAnsi="Segoe UI" w:cs="Segoe UI"/>
+              </w:rPr>
+            </w:pPr>
+            <w:r>
+              <w:rPr>
+                <w:rFonts w:ascii="Segoe UI" w:hAnsi="Segoe UI" w:cs="Segoe UI"/>
+                <w:noProof/>
+              </w:rPr>
+              <w:drawing>
+                <wp:inline distT="0" distB="0" distL="0" distR="0" wp14:anchorId="041821FE" wp14:editId="2CDCBE81">
+                  <wp:extent cx="2438400" cy="1828800"/>
+                  <wp:effectExtent l="0" t="0" r="0" b="0"/>
+                  <wp:docPr id="33" name="Picture 33"/>
+                  <wp:cNvGraphicFramePr>
+                    <a:graphicFrameLocks xmlns:a="http://schemas.openxmlformats.org/drawingml/2006/main" noChangeAspect="1"/>
+                  </wp:cNvGraphicFramePr>
+                  <a:graphic xmlns:a="http://schemas.openxmlformats.org/drawingml/2006/main">
+                    <a:graphicData uri="http://schemas.openxmlformats.org/drawingml/2006/picture">
+                      <pic:pic xmlns:pic="http://schemas.openxmlformats.org/drawingml/2006/picture">
+                        <pic:nvPicPr>
+                          <pic:cNvPr id="0" name="Picture 6"/>
+                          <pic:cNvPicPr>
+                            <a:picLocks noChangeAspect="1" noChangeArrowheads="1"/>
+                          </pic:cNvPicPr>
+                        </pic:nvPicPr>
+                        <pic:blipFill>
+                          <a:blip r:embed="rId58">
+                            <a:extLst>
+                              <a:ext uri="{28A0092B-C50C-407E-A947-70E740481C1C}">
+                                <a14:useLocalDpi xmlns:a14="http://schemas.microsoft.com/office/drawing/2010/main" val="0"/>
+                              </a:ext>
+                            </a:extLst>
+                          </a:blip>
+                          <a:srcRect/>
+                          <a:stretch>
+                            <a:fillRect/>
+                          </a:stretch>
+                        </pic:blipFill>
+                        <pic:spPr bwMode="auto">
+                          <a:xfrm>
+                            <a:off x="0" y="0"/>
+                            <a:ext cx="2438400" cy="1828800"/>
+                          </a:xfrm>
+                          <a:prstGeom prst="rect">
+                            <a:avLst/>
+                          </a:prstGeom>
+                          <a:noFill/>
+                          <a:ln>
+                            <a:noFill/>
+                          </a:ln>
+                        </pic:spPr>
+                      </pic:pic>
+                    </a:graphicData>
+                  </a:graphic>
+                </wp:inline>
+              </w:drawing>
+            </w:r>
+          </w:p>
+        </w:tc>
+      </w:tr>
+      <w:tr>
+        <w:tc>
+          <w:tcPr>
+            <w:tcW w:w="4315" w:type="dxa"/>
+            <w:vAlign w:val="center"/>
+          </w:tcPr>
+          <w:p>
+            <w:pPr>
+              <w:jc w:val="center"/>
+              <w:rPr>
+                <w:rFonts w:ascii="Segoe UI" w:hAnsi="Segoe UI" w:cs="Segoe UI"/>
+              </w:rPr>
+            </w:pPr>
+            <w:r>
+              <w:rPr>
+                <w:rFonts w:ascii="Segoe UI" w:hAnsi="Segoe UI" w:cs="Segoe UI"/>
+                <w:noProof/>
+              </w:rPr>
+              <w:drawing>
+                <wp:inline distT="0" distB="0" distL="0" distR="0" wp14:anchorId="4D0E18A9" wp14:editId="30D4F6C5">
+                  <wp:extent cx="2438400" cy="1828800"/>
+                  <wp:effectExtent l="0" t="0" r="0" b="0"/>
+                  <wp:docPr id="35" name="Picture 35"/>
+                  <wp:cNvGraphicFramePr>
+                    <a:graphicFrameLocks xmlns:a="http://schemas.openxmlformats.org/drawingml/2006/main" noChangeAspect="1"/>
+                  </wp:cNvGraphicFramePr>
+                  <a:graphic xmlns:a="http://schemas.openxmlformats.org/drawingml/2006/main">
+                    <a:graphicData uri="http://schemas.openxmlformats.org/drawingml/2006/picture">
+                      <pic:pic xmlns:pic="http://schemas.openxmlformats.org/drawingml/2006/picture">
+                        <pic:nvPicPr>
+                          <pic:cNvPr id="0" name="Picture 8"/>
+                          <pic:cNvPicPr>
+                            <a:picLocks noChangeAspect="1" noChangeArrowheads="1"/>
+                          </pic:cNvPicPr>
+                        </pic:nvPicPr>
+                        <pic:blipFill>
+                          <a:blip r:embed="rId59">
+                            <a:extLst>
+                              <a:ext uri="{28A0092B-C50C-407E-A947-70E740481C1C}">
+                                <a14:useLocalDpi xmlns:a14="http://schemas.microsoft.com/office/drawing/2010/main" val="0"/>
+                              </a:ext>
+                            </a:extLst>
+                          </a:blip>
+                          <a:srcRect/>
+                          <a:stretch>
+                            <a:fillRect/>
+                          </a:stretch>
+                        </pic:blipFill>
+                        <pic:spPr bwMode="auto">
+                          <a:xfrm>
+                            <a:off x="0" y="0"/>
+                            <a:ext cx="2438400" cy="1828800"/>
+                          </a:xfrm>
+                          <a:prstGeom prst="rect">
+                            <a:avLst/>
+                          </a:prstGeom>
+                          <a:noFill/>
+                          <a:ln>
+                            <a:noFill/>
+                          </a:ln>
+                        </pic:spPr>
+                      </pic:pic>
+                    </a:graphicData>
+                  </a:graphic>
+                </wp:inline>
+              </w:drawing>
+            </w:r>
+          </w:p>
+        </w:tc>
+        <w:tc>
+          <w:tcPr>
+            <w:tcW w:w="4315" w:type="dxa"/>
+            <w:vAlign w:val="center"/>
+          </w:tcPr>
+          <w:p>
+            <w:pPr>
+              <w:jc w:val="center"/>
+              <w:rPr>
+                <w:rFonts w:ascii="Segoe UI" w:hAnsi="Segoe UI" w:cs="Segoe UI"/>
+              </w:rPr>
+            </w:pPr>
+            <w:r>
+              <w:rPr>
+                <w:rFonts w:ascii="Segoe UI" w:hAnsi="Segoe UI" w:cs="Segoe UI"/>
+                <w:noProof/>
+              </w:rPr>
+              <w:drawing>
+                <wp:inline distT="0" distB="0" distL="0" distR="0" wp14:anchorId="6874903D" wp14:editId="5ACE6321">
+                  <wp:extent cx="2438400" cy="1828800"/>
+                  <wp:effectExtent l="0" t="0" r="0" b="0"/>
+                  <wp:docPr id="44" name="Picture 44"/>
+                  <wp:cNvGraphicFramePr>
+                    <a:graphicFrameLocks xmlns:a="http://schemas.openxmlformats.org/drawingml/2006/main" noChangeAspect="1"/>
+                  </wp:cNvGraphicFramePr>
+                  <a:graphic xmlns:a="http://schemas.openxmlformats.org/drawingml/2006/main">
+                    <a:graphicData uri="http://schemas.openxmlformats.org/drawingml/2006/picture">
+                      <pic:pic xmlns:pic="http://schemas.openxmlformats.org/drawingml/2006/picture">
+                        <pic:nvPicPr>
+                          <pic:cNvPr id="0" name="Picture 9"/>
+                          <pic:cNvPicPr>
+                            <a:picLocks noChangeAspect="1" noChangeArrowheads="1"/>
+                          </pic:cNvPicPr>
+                        </pic:nvPicPr>
+                        <pic:blipFill>
+                          <a:blip r:embed="rId60">
+                            <a:extLst>
+                              <a:ext uri="{28A0092B-C50C-407E-A947-70E740481C1C}">
+                                <a14:useLocalDpi xmlns:a14="http://schemas.microsoft.com/office/drawing/2010/main" val="0"/>
+                              </a:ext>
+                            </a:extLst>
+                          </a:blip>
+                          <a:srcRect/>
+                          <a:stretch>
+                            <a:fillRect/>
+                          </a:stretch>
+                        </pic:blipFill>
+                        <pic:spPr bwMode="auto">
+                          <a:xfrm>
+                            <a:off x="0" y="0"/>
+                            <a:ext cx="2438400" cy="1828800"/>
+                          </a:xfrm>
+                          <a:prstGeom prst="rect">
+                            <a:avLst/>
+                          </a:prstGeom>
+                          <a:noFill/>
+                          <a:ln>
+                            <a:noFill/>
+                          </a:ln>
+                        </pic:spPr>
+                      </pic:pic>
+                    </a:graphicData>
+                  </a:graphic>
+                </wp:inline>
+              </w:drawing>
+            </w:r>
+          </w:p>
+        </w:tc>
+      </w:tr>
+      <w:tr>
+        <w:tc>
+          <w:tcPr>
+            <w:tcW w:w="4315" w:type="dxa"/>
+            <w:vAlign w:val="center"/>
+          </w:tcPr>
+          <w:p>
+            <w:pPr>
+              <w:jc w:val="center"/>
+              <w:rPr>
+                <w:rFonts w:ascii="Segoe UI" w:hAnsi="Segoe UI" w:cs="Segoe UI"/>
+              </w:rPr>
+            </w:pPr>
+            <w:r>
+              <w:rPr>
+                <w:rFonts w:ascii="Segoe UI" w:hAnsi="Segoe UI" w:cs="Segoe UI"/>
+                <w:noProof/>
+              </w:rPr>
+              <w:drawing>
+                <wp:inline distT="0" distB="0" distL="0" distR="0" wp14:anchorId="7184D8EC" wp14:editId="1082DCFC">
+                  <wp:extent cx="2438400" cy="1828800"/>
+                  <wp:effectExtent l="0" t="0" r="0" b="0"/>
+                  <wp:docPr id="45" name="Picture 45"/>
+                  <wp:cNvGraphicFramePr>
+                    <a:graphicFrameLocks xmlns:a="http://schemas.openxmlformats.org/drawingml/2006/main" noChangeAspect="1"/>
+                  </wp:cNvGraphicFramePr>
+                  <a:graphic xmlns:a="http://schemas.openxmlformats.org/drawingml/2006/main">
+                    <a:graphicData uri="http://schemas.openxmlformats.org/drawingml/2006/picture">
+                      <pic:pic xmlns:pic="http://schemas.openxmlformats.org/drawingml/2006/picture">
+                        <pic:nvPicPr>
+                          <pic:cNvPr id="0" name="Picture 10"/>
+                          <pic:cNvPicPr>
+                            <a:picLocks noChangeAspect="1" noChangeArrowheads="1"/>
+                          </pic:cNvPicPr>
+                        </pic:nvPicPr>
+                        <pic:blipFill>
+                          <a:blip r:embed="rId61">
+                            <a:extLst>
+                              <a:ext uri="{28A0092B-C50C-407E-A947-70E740481C1C}">
+                                <a14:useLocalDpi xmlns:a14="http://schemas.microsoft.com/office/drawing/2010/main" val="0"/>
+                              </a:ext>
+                            </a:extLst>
+                          </a:blip>
+                          <a:srcRect/>
+                          <a:stretch>
+                            <a:fillRect/>
+                          </a:stretch>
+                        </pic:blipFill>
+                        <pic:spPr bwMode="auto">
+                          <a:xfrm>
+                            <a:off x="0" y="0"/>
+                            <a:ext cx="2438400" cy="1828800"/>
+                          </a:xfrm>
+                          <a:prstGeom prst="rect">
+                            <a:avLst/>
+                          </a:prstGeom>
+                          <a:noFill/>
+                          <a:ln>
+                            <a:noFill/>
+                          </a:ln>
+                        </pic:spPr>
+                      </pic:pic>
+                    </a:graphicData>
+                  </a:graphic>
+                </wp:inline>
+              </w:drawing>
+            </w:r>
+          </w:p>
+        </w:tc>
+        <w:tc>
+          <w:tcPr>
+            <w:tcW w:w="4315" w:type="dxa"/>
+            <w:vAlign w:val="center"/>
+          </w:tcPr>
+          <w:p>
+            <w:pPr>
+              <w:jc w:val="center"/>
+              <w:rPr>
+                <w:rFonts w:ascii="Segoe UI" w:hAnsi="Segoe UI" w:cs="Segoe UI"/>
+              </w:rPr>
+            </w:pPr>
+            <w:r>
+              <w:rPr>
+                <w:rFonts w:ascii="Segoe UI" w:hAnsi="Segoe UI" w:cs="Segoe UI"/>
+                <w:noProof/>
+              </w:rPr>
+              <w:drawing>
+                <wp:inline distT="0" distB="0" distL="0" distR="0" wp14:anchorId="6BD7DD6B" wp14:editId="5356488F">
+                  <wp:extent cx="2438400" cy="1828800"/>
+                  <wp:effectExtent l="0" t="0" r="0" b="0"/>
+                  <wp:docPr id="34" name="Picture 34"/>
+                  <wp:cNvGraphicFramePr>
+                    <a:graphicFrameLocks xmlns:a="http://schemas.openxmlformats.org/drawingml/2006/main" noChangeAspect="1"/>
+                  </wp:cNvGraphicFramePr>
+                  <a:graphic xmlns:a="http://schemas.openxmlformats.org/drawingml/2006/main">
+                    <a:graphicData uri="http://schemas.openxmlformats.org/drawingml/2006/picture">
+                      <pic:pic xmlns:pic="http://schemas.openxmlformats.org/drawingml/2006/picture">
+                        <pic:nvPicPr>
+                          <pic:cNvPr id="0" name="Picture 7"/>
+                          <pic:cNvPicPr>
+                            <a:picLocks noChangeAspect="1" noChangeArrowheads="1"/>
+                          </pic:cNvPicPr>
+                        </pic:nvPicPr>
+                        <pic:blipFill>
+                          <a:blip r:embed="rId62">
+                            <a:extLst>
+                              <a:ext uri="{28A0092B-C50C-407E-A947-70E740481C1C}">
+                                <a14:useLocalDpi xmlns:a14="http://schemas.microsoft.com/office/drawing/2010/main" val="0"/>
+                              </a:ext>
+                            </a:extLst>
+                          </a:blip>
+                          <a:srcRect/>
+                          <a:stretch>
+                            <a:fillRect/>
+                          </a:stretch>
+                        </pic:blipFill>
+                        <pic:spPr bwMode="auto">
+                          <a:xfrm>
+                            <a:off x="0" y="0"/>
+                            <a:ext cx="2438400" cy="1828800"/>
+                          </a:xfrm>
+                          <a:prstGeom prst="rect">
+                            <a:avLst/>
+                          </a:prstGeom>
+                          <a:noFill/>
+                          <a:ln>
+                            <a:noFill/>
+                          </a:ln>
+                        </pic:spPr>
+                      </pic:pic>
+                    </a:graphicData>
+                  </a:graphic>
+                </wp:inline>
+              </w:drawing>
+            </w:r>
+          </w:p>
+        </w:tc>
+      </w:tr>
     </w:tbl>
     <w:p>
       <w:pPr>
@@ -8434,7 +9200,7 @@
       <w:bookmarkEnd w:id="17"/>
     </w:p>
     <w:sectPr>
-      <w:footerReference w:type="default" r:id="rId53"/>
+      <w:footerReference w:type="default" r:id="rId63"/>
       <w:pgSz w:w="12240" w:h="15840"/>
       <w:pgMar w:top="1440" w:right="1800" w:bottom="1440" w:left="1800" w:header="720" w:footer="720" w:gutter="0"/>
       <w:pgNumType w:start="0"/>
@@ -11833,7 +12599,7 @@
 </file>
 
 <file path=customXml/itemProps1.xml><?xml version="1.0" encoding="utf-8"?>
-<ds:datastoreItem xmlns:ds="http://schemas.openxmlformats.org/officeDocument/2006/customXml" ds:itemID="{06633C9C-DD12-45DF-A350-38C94FCA1126}">
+<ds:datastoreItem xmlns:ds="http://schemas.openxmlformats.org/officeDocument/2006/customXml" ds:itemID="{F1BF07B1-D766-4C75-B652-B80BAB750FA9}">
   <ds:schemaRefs>
     <ds:schemaRef ds:uri="http://schemas.openxmlformats.org/officeDocument/2006/bibliography"/>
   </ds:schemaRefs>

</xml_diff>